<commit_message>
9 and 10 almost finished
</commit_message>
<xml_diff>
--- a/Assignment 1_IntrotoNLP2022.docx
+++ b/Assignment 1_IntrotoNLP2022.docx
@@ -1,10 +1,10 @@
 
 <file path=word/document.xml><?xml version="1.0" encoding="utf-8"?>
-<w:document xmlns:wpc="http://schemas.microsoft.com/office/word/2010/wordprocessingCanvas" xmlns:cx="http://schemas.microsoft.com/office/drawing/2014/chartex" xmlns:cx1="http://schemas.microsoft.com/office/drawing/2015/9/8/chartex" xmlns:cx2="http://schemas.microsoft.com/office/drawing/2015/10/21/chartex" xmlns:cx3="http://schemas.microsoft.com/office/drawing/2016/5/9/chartex" xmlns:cx4="http://schemas.microsoft.com/office/drawing/2016/5/10/chartex" xmlns:cx5="http://schemas.microsoft.com/office/drawing/2016/5/11/chartex" xmlns:cx6="http://schemas.microsoft.com/office/drawing/2016/5/12/chartex" xmlns:cx7="http://schemas.microsoft.com/office/drawing/2016/5/13/chartex" xmlns:cx8="http://schemas.microsoft.com/office/drawing/2016/5/14/chartex" xmlns:mc="http://schemas.openxmlformats.org/markup-compatibility/2006" xmlns:aink="http://schemas.microsoft.com/office/drawing/2016/ink" xmlns:am3d="http://schemas.microsoft.com/office/drawing/2017/model3d" xmlns:o="urn:schemas-microsoft-com:office:office" xmlns:r="http://schemas.openxmlformats.org/officeDocument/2006/relationships" xmlns:m="http://schemas.openxmlformats.org/officeDocument/2006/math" xmlns:v="urn:schemas-microsoft-com:vml" xmlns:wp14="http://schemas.microsoft.com/office/word/2010/wordprocessingDrawing" xmlns:wp="http://schemas.openxmlformats.org/drawingml/2006/wordprocessingDrawing" xmlns:w10="urn:schemas-microsoft-com:office:word" xmlns:w="http://schemas.openxmlformats.org/wordprocessingml/2006/main" xmlns:w14="http://schemas.microsoft.com/office/word/2010/wordml" xmlns:w15="http://schemas.microsoft.com/office/word/2012/wordml" xmlns:w16cex="http://schemas.microsoft.com/office/word/2018/wordml/cex" xmlns:w16cid="http://schemas.microsoft.com/office/word/2016/wordml/cid" xmlns:w16="http://schemas.microsoft.com/office/word/2018/wordml" xmlns:w16sdtdh="http://schemas.microsoft.com/office/word/2020/wordml/sdtdatahash" xmlns:w16se="http://schemas.microsoft.com/office/word/2015/wordml/symex" xmlns:wpg="http://schemas.microsoft.com/office/word/2010/wordprocessingGroup" xmlns:wpi="http://schemas.microsoft.com/office/word/2010/wordprocessingInk" xmlns:wne="http://schemas.microsoft.com/office/word/2006/wordml" xmlns:wps="http://schemas.microsoft.com/office/word/2010/wordprocessingShape" mc:Ignorable="w14 w15 w16se w16cid w16 w16cex w16sdtdh wp14">
+<w:document xmlns:wpc="http://schemas.microsoft.com/office/word/2010/wordprocessingCanvas" xmlns:cx="http://schemas.microsoft.com/office/drawing/2014/chartex" xmlns:cx1="http://schemas.microsoft.com/office/drawing/2015/9/8/chartex" xmlns:cx2="http://schemas.microsoft.com/office/drawing/2015/10/21/chartex" xmlns:cx3="http://schemas.microsoft.com/office/drawing/2016/5/9/chartex" xmlns:cx4="http://schemas.microsoft.com/office/drawing/2016/5/10/chartex" xmlns:cx5="http://schemas.microsoft.com/office/drawing/2016/5/11/chartex" xmlns:cx6="http://schemas.microsoft.com/office/drawing/2016/5/12/chartex" xmlns:cx7="http://schemas.microsoft.com/office/drawing/2016/5/13/chartex" xmlns:cx8="http://schemas.microsoft.com/office/drawing/2016/5/14/chartex" xmlns:mc="http://schemas.openxmlformats.org/markup-compatibility/2006" xmlns:aink="http://schemas.microsoft.com/office/drawing/2016/ink" xmlns:am3d="http://schemas.microsoft.com/office/drawing/2017/model3d" xmlns:o="urn:schemas-microsoft-com:office:office" xmlns:r="http://schemas.openxmlformats.org/officeDocument/2006/relationships" xmlns:m="http://schemas.openxmlformats.org/officeDocument/2006/math" xmlns:v="urn:schemas-microsoft-com:vml" xmlns:wp14="http://schemas.microsoft.com/office/word/2010/wordprocessingDrawing" xmlns:wp="http://schemas.openxmlformats.org/drawingml/2006/wordprocessingDrawing" xmlns:w10="urn:schemas-microsoft-com:office:word" xmlns:w="http://schemas.openxmlformats.org/wordprocessingml/2006/main" xmlns:w14="http://schemas.microsoft.com/office/word/2010/wordml" xmlns:w15="http://schemas.microsoft.com/office/word/2012/wordml" xmlns:w16cid="http://schemas.microsoft.com/office/word/2016/wordml/cid" xmlns:w16se="http://schemas.microsoft.com/office/word/2015/wordml/symex" xmlns:wpg="http://schemas.microsoft.com/office/word/2010/wordprocessingGroup" xmlns:wpi="http://schemas.microsoft.com/office/word/2010/wordprocessingInk" xmlns:wne="http://schemas.microsoft.com/office/word/2006/wordml" xmlns:wps="http://schemas.microsoft.com/office/word/2010/wordprocessingShape" mc:Ignorable="w14 w15 w16se w16cid wp14">
   <w:body>
     <w:p>
       <w:pPr>
-        <w:pStyle w:val="Kop1"/>
+        <w:pStyle w:val="Heading1"/>
         <w:jc w:val="center"/>
       </w:pPr>
       <w:bookmarkStart w:id="0" w:name="_4r58ggvavatg" w:colFirst="0" w:colLast="0"/>
@@ -230,11 +230,13 @@
       <w:pPr>
         <w:rPr>
           <w:b/>
+          <w:lang w:val="nl-NL"/>
         </w:rPr>
       </w:pPr>
       <w:r>
         <w:rPr>
           <w:b/>
+          <w:lang w:val="nl-NL"/>
         </w:rPr>
         <w:t>Group number:</w:t>
       </w:r>
@@ -243,6 +245,7 @@
       <w:pPr>
         <w:rPr>
           <w:b/>
+          <w:lang w:val="nl-NL"/>
         </w:rPr>
       </w:pPr>
     </w:p>
@@ -250,11 +253,13 @@
       <w:pPr>
         <w:rPr>
           <w:b/>
+          <w:lang w:val="nl-NL"/>
         </w:rPr>
       </w:pPr>
       <w:r>
         <w:rPr>
           <w:b/>
+          <w:lang w:val="nl-NL"/>
         </w:rPr>
         <w:t>Student 1</w:t>
       </w:r>
@@ -263,11 +268,13 @@
       <w:pPr>
         <w:rPr>
           <w:b/>
+          <w:lang w:val="nl-NL"/>
         </w:rPr>
       </w:pPr>
       <w:r>
         <w:rPr>
           <w:b/>
+          <w:lang w:val="nl-NL"/>
         </w:rPr>
         <w:t xml:space="preserve">Name: </w:t>
       </w:r>
@@ -276,11 +283,13 @@
       <w:pPr>
         <w:rPr>
           <w:b/>
+          <w:lang w:val="nl-NL"/>
         </w:rPr>
       </w:pPr>
       <w:r>
         <w:rPr>
           <w:b/>
+          <w:lang w:val="nl-NL"/>
         </w:rPr>
         <w:t xml:space="preserve">Student id: </w:t>
       </w:r>
@@ -289,6 +298,7 @@
       <w:pPr>
         <w:rPr>
           <w:b/>
+          <w:lang w:val="nl-NL"/>
         </w:rPr>
       </w:pPr>
     </w:p>
@@ -296,11 +306,13 @@
       <w:pPr>
         <w:rPr>
           <w:b/>
+          <w:lang w:val="nl-NL"/>
         </w:rPr>
       </w:pPr>
       <w:r>
         <w:rPr>
           <w:b/>
+          <w:lang w:val="nl-NL"/>
         </w:rPr>
         <w:t>Student 2</w:t>
       </w:r>
@@ -309,11 +321,13 @@
       <w:pPr>
         <w:rPr>
           <w:b/>
+          <w:lang w:val="nl-NL"/>
         </w:rPr>
       </w:pPr>
       <w:r>
         <w:rPr>
           <w:b/>
+          <w:lang w:val="nl-NL"/>
         </w:rPr>
         <w:t xml:space="preserve">Name: </w:t>
       </w:r>
@@ -322,11 +336,13 @@
       <w:pPr>
         <w:rPr>
           <w:b/>
+          <w:lang w:val="nl-NL"/>
         </w:rPr>
       </w:pPr>
       <w:r>
         <w:rPr>
           <w:b/>
+          <w:lang w:val="nl-NL"/>
         </w:rPr>
         <w:t xml:space="preserve">Student id: </w:t>
       </w:r>
@@ -335,6 +351,7 @@
       <w:pPr>
         <w:rPr>
           <w:b/>
+          <w:lang w:val="nl-NL"/>
         </w:rPr>
       </w:pPr>
     </w:p>
@@ -342,11 +359,13 @@
       <w:pPr>
         <w:rPr>
           <w:b/>
+          <w:lang w:val="nl-NL"/>
         </w:rPr>
       </w:pPr>
       <w:r>
         <w:rPr>
           <w:b/>
+          <w:lang w:val="nl-NL"/>
         </w:rPr>
         <w:t>Student 3</w:t>
       </w:r>
@@ -355,11 +374,13 @@
       <w:pPr>
         <w:rPr>
           <w:b/>
+          <w:lang w:val="nl-NL"/>
         </w:rPr>
       </w:pPr>
       <w:r>
         <w:rPr>
           <w:b/>
+          <w:lang w:val="nl-NL"/>
         </w:rPr>
         <w:t xml:space="preserve">Name: </w:t>
       </w:r>
@@ -368,20 +389,34 @@
       <w:pPr>
         <w:rPr>
           <w:b/>
+          <w:lang w:val="nl-NL"/>
         </w:rPr>
       </w:pPr>
       <w:r>
         <w:rPr>
           <w:b/>
+          <w:lang w:val="nl-NL"/>
         </w:rPr>
         <w:t xml:space="preserve">Student id: </w:t>
       </w:r>
     </w:p>
-    <w:p/>
-    <w:p/>
-    <w:p>
-      <w:pPr>
-        <w:pStyle w:val="Kop2"/>
+    <w:p>
+      <w:pPr>
+        <w:rPr>
+          <w:lang w:val="nl-NL"/>
+        </w:rPr>
+      </w:pPr>
+    </w:p>
+    <w:p>
+      <w:pPr>
+        <w:rPr>
+          <w:lang w:val="nl-NL"/>
+        </w:rPr>
+      </w:pPr>
+    </w:p>
+    <w:p>
+      <w:pPr>
+        <w:pStyle w:val="Heading2"/>
       </w:pPr>
       <w:bookmarkStart w:id="1" w:name="_7gwo6yz225wt" w:colFirst="0" w:colLast="0"/>
       <w:bookmarkEnd w:id="1"/>
@@ -3398,7 +3433,13 @@
         <w:t>Token trigrams:</w:t>
       </w:r>
       <w:r>
-        <w:t xml:space="preserve"> in response to, Republican presidential, local time UTC</w:t>
+        <w:t xml:space="preserve"> in response to, Republican </w:t>
+      </w:r>
+      <w:r>
+        <w:t xml:space="preserve">Party </w:t>
+      </w:r>
+      <w:r>
+        <w:t>presidential, local time UTC</w:t>
       </w:r>
     </w:p>
     <w:p/>
@@ -3454,7 +3495,7 @@
           <w:sz w:val="18"/>
           <w:szCs w:val="18"/>
         </w:rPr>
-        <w:t xml:space="preserve">, </w:t>
+        <w:t>, IN DT</w:t>
       </w:r>
       <w:r>
         <w:rPr>
@@ -3465,17 +3506,6 @@
           <w:sz w:val="18"/>
           <w:szCs w:val="18"/>
         </w:rPr>
-        <w:t>IN DT</w:t>
-      </w:r>
-      <w:r>
-        <w:rPr>
-          <w:rFonts w:ascii="Helvetica" w:hAnsi="Helvetica" w:cs="Helvetica"/>
-          <w:b/>
-          <w:bCs/>
-          <w:color w:val="000000"/>
-          <w:sz w:val="18"/>
-          <w:szCs w:val="18"/>
-        </w:rPr>
         <w:tab/>
       </w:r>
     </w:p>
@@ -3565,7 +3595,7 @@
     </w:p>
     <w:p>
       <w:pPr>
-        <w:pStyle w:val="Lijstalinea"/>
+        <w:pStyle w:val="ListParagraph"/>
         <w:numPr>
           <w:ilvl w:val="0"/>
           <w:numId w:val="5"/>
@@ -3605,7 +3635,7 @@
     </w:p>
     <w:p>
       <w:pPr>
-        <w:pStyle w:val="Lijstalinea"/>
+        <w:pStyle w:val="ListParagraph"/>
         <w:numPr>
           <w:ilvl w:val="0"/>
           <w:numId w:val="5"/>
@@ -3645,7 +3675,7 @@
     </w:p>
     <w:p>
       <w:pPr>
-        <w:pStyle w:val="Lijstalinea"/>
+        <w:pStyle w:val="ListParagraph"/>
         <w:numPr>
           <w:ilvl w:val="0"/>
           <w:numId w:val="5"/>
@@ -3685,7 +3715,7 @@
     </w:p>
     <w:p>
       <w:pPr>
-        <w:pStyle w:val="Lijstalinea"/>
+        <w:pStyle w:val="ListParagraph"/>
         <w:numPr>
           <w:ilvl w:val="0"/>
           <w:numId w:val="5"/>
@@ -3800,7 +3830,7 @@
     <w:p/>
     <w:p>
       <w:pPr>
-        <w:pStyle w:val="Kop2"/>
+        <w:pStyle w:val="Heading2"/>
       </w:pPr>
       <w:bookmarkStart w:id="2" w:name="_ow1jpqrn8z1i" w:colFirst="0" w:colLast="0"/>
       <w:bookmarkEnd w:id="2"/>
@@ -4556,7 +4586,7 @@
     </w:p>
     <w:tbl>
       <w:tblPr>
-        <w:tblStyle w:val="Tabelraster"/>
+        <w:tblStyle w:val="TableGrid"/>
         <w:tblpPr w:leftFromText="180" w:rightFromText="180" w:vertAnchor="text" w:horzAnchor="margin" w:tblpXSpec="center" w:tblpY="123"/>
         <w:tblW w:w="0" w:type="auto"/>
         <w:tblLook w:val="04A0" w:firstRow="1" w:lastRow="0" w:firstColumn="1" w:lastColumn="0" w:noHBand="0" w:noVBand="1"/>
@@ -4660,19 +4690,35 @@
                 <w:szCs w:val="20"/>
               </w:rPr>
             </w:pPr>
-          </w:p>
-        </w:tc>
-        <w:tc>
-          <w:tcPr>
-            <w:tcW w:w="2268" w:type="dxa"/>
-          </w:tcPr>
-          <w:p>
-            <w:pPr>
+            <w:r>
               <w:rPr>
                 <w:sz w:val="20"/>
                 <w:szCs w:val="20"/>
               </w:rPr>
-            </w:pPr>
+              <w:t>0.81</w:t>
+            </w:r>
+          </w:p>
+        </w:tc>
+        <w:tc>
+          <w:tcPr>
+            <w:tcW w:w="2268" w:type="dxa"/>
+          </w:tcPr>
+          <w:p>
+            <w:pPr>
+              <w:rPr>
+                <w:sz w:val="20"/>
+                <w:szCs w:val="20"/>
+                <w:lang w:val="en-US"/>
+              </w:rPr>
+            </w:pPr>
+            <w:r>
+              <w:rPr>
+                <w:sz w:val="20"/>
+                <w:szCs w:val="20"/>
+                <w:lang w:val="en-NL"/>
+              </w:rPr>
+              <w:t>0.75</w:t>
+            </w:r>
           </w:p>
         </w:tc>
       </w:tr>
@@ -4708,19 +4754,33 @@
                 <w:szCs w:val="20"/>
               </w:rPr>
             </w:pPr>
-          </w:p>
-        </w:tc>
-        <w:tc>
-          <w:tcPr>
-            <w:tcW w:w="2268" w:type="dxa"/>
-          </w:tcPr>
-          <w:p>
-            <w:pPr>
+            <w:r>
               <w:rPr>
                 <w:sz w:val="20"/>
                 <w:szCs w:val="20"/>
               </w:rPr>
-            </w:pPr>
+              <w:t>0.48</w:t>
+            </w:r>
+          </w:p>
+        </w:tc>
+        <w:tc>
+          <w:tcPr>
+            <w:tcW w:w="2268" w:type="dxa"/>
+          </w:tcPr>
+          <w:p>
+            <w:pPr>
+              <w:rPr>
+                <w:sz w:val="20"/>
+                <w:szCs w:val="20"/>
+              </w:rPr>
+            </w:pPr>
+            <w:r>
+              <w:rPr>
+                <w:sz w:val="20"/>
+                <w:szCs w:val="20"/>
+              </w:rPr>
+              <w:t>0.47</w:t>
+            </w:r>
           </w:p>
         </w:tc>
       </w:tr>
@@ -4756,19 +4816,33 @@
                 <w:szCs w:val="20"/>
               </w:rPr>
             </w:pPr>
-          </w:p>
-        </w:tc>
-        <w:tc>
-          <w:tcPr>
-            <w:tcW w:w="2268" w:type="dxa"/>
-          </w:tcPr>
-          <w:p>
-            <w:pPr>
+            <w:r>
               <w:rPr>
                 <w:sz w:val="20"/>
                 <w:szCs w:val="20"/>
               </w:rPr>
-            </w:pPr>
+              <w:t>0.75</w:t>
+            </w:r>
+          </w:p>
+        </w:tc>
+        <w:tc>
+          <w:tcPr>
+            <w:tcW w:w="2268" w:type="dxa"/>
+          </w:tcPr>
+          <w:p>
+            <w:pPr>
+              <w:rPr>
+                <w:sz w:val="20"/>
+                <w:szCs w:val="20"/>
+              </w:rPr>
+            </w:pPr>
+            <w:r>
+              <w:rPr>
+                <w:sz w:val="20"/>
+                <w:szCs w:val="20"/>
+              </w:rPr>
+              <w:t>0.72</w:t>
+            </w:r>
           </w:p>
         </w:tc>
       </w:tr>
@@ -4804,19 +4878,33 @@
                 <w:szCs w:val="20"/>
               </w:rPr>
             </w:pPr>
-          </w:p>
-        </w:tc>
-        <w:tc>
-          <w:tcPr>
-            <w:tcW w:w="2268" w:type="dxa"/>
-          </w:tcPr>
-          <w:p>
-            <w:pPr>
+            <w:r>
               <w:rPr>
                 <w:sz w:val="20"/>
                 <w:szCs w:val="20"/>
               </w:rPr>
-            </w:pPr>
+              <w:t>0.73</w:t>
+            </w:r>
+          </w:p>
+        </w:tc>
+        <w:tc>
+          <w:tcPr>
+            <w:tcW w:w="2268" w:type="dxa"/>
+          </w:tcPr>
+          <w:p>
+            <w:pPr>
+              <w:rPr>
+                <w:sz w:val="20"/>
+                <w:szCs w:val="20"/>
+              </w:rPr>
+            </w:pPr>
+            <w:r>
+              <w:rPr>
+                <w:sz w:val="20"/>
+                <w:szCs w:val="20"/>
+              </w:rPr>
+              <w:t>0.73</w:t>
+            </w:r>
           </w:p>
         </w:tc>
       </w:tr>
@@ -4834,23 +4922,287 @@
       <w:r>
         <w:tab/>
       </w:r>
+      <w:r>
+        <w:t>Length: Test</w:t>
+      </w:r>
     </w:p>
     <w:p>
       <w:r>
         <w:tab/>
+      </w:r>
+      <w:r>
+        <w:rPr>
+          <w:noProof/>
+        </w:rPr>
+        <w:drawing>
+          <wp:inline distT="0" distB="0" distL="0" distR="0" wp14:anchorId="4D76D0A3" wp14:editId="7D82B26A">
+            <wp:extent cx="4800600" cy="3152775"/>
+            <wp:effectExtent l="0" t="0" r="0" b="0"/>
+            <wp:docPr id="1" name="Picture 1" descr="C:\Users\JWant\AppData\Local\Microsoft\Windows\INetCache\Content.MSO\BCE41498.tmp"/>
+            <wp:cNvGraphicFramePr>
+              <a:graphicFrameLocks xmlns:a="http://schemas.openxmlformats.org/drawingml/2006/main" noChangeAspect="1"/>
+            </wp:cNvGraphicFramePr>
+            <a:graphic xmlns:a="http://schemas.openxmlformats.org/drawingml/2006/main">
+              <a:graphicData uri="http://schemas.openxmlformats.org/drawingml/2006/picture">
+                <pic:pic xmlns:pic="http://schemas.openxmlformats.org/drawingml/2006/picture">
+                  <pic:nvPicPr>
+                    <pic:cNvPr id="0" name="Picture 1" descr="C:\Users\JWant\AppData\Local\Microsoft\Windows\INetCache\Content.MSO\BCE41498.tmp"/>
+                    <pic:cNvPicPr>
+                      <a:picLocks noChangeAspect="1" noChangeArrowheads="1"/>
+                    </pic:cNvPicPr>
+                  </pic:nvPicPr>
+                  <pic:blipFill>
+                    <a:blip r:embed="rId10">
+                      <a:extLst>
+                        <a:ext uri="{28A0092B-C50C-407E-A947-70E740481C1C}">
+                          <a14:useLocalDpi xmlns:a14="http://schemas.microsoft.com/office/drawing/2010/main" val="0"/>
+                        </a:ext>
+                      </a:extLst>
+                    </a:blip>
+                    <a:srcRect/>
+                    <a:stretch>
+                      <a:fillRect/>
+                    </a:stretch>
+                  </pic:blipFill>
+                  <pic:spPr bwMode="auto">
+                    <a:xfrm>
+                      <a:off x="0" y="0"/>
+                      <a:ext cx="4800600" cy="3152775"/>
+                    </a:xfrm>
+                    <a:prstGeom prst="rect">
+                      <a:avLst/>
+                    </a:prstGeom>
+                    <a:noFill/>
+                    <a:ln>
+                      <a:noFill/>
+                    </a:ln>
+                  </pic:spPr>
+                </pic:pic>
+              </a:graphicData>
+            </a:graphic>
+          </wp:inline>
+        </w:drawing>
+      </w:r>
+    </w:p>
+    <w:p/>
+    <w:p>
+      <w:r>
+        <w:tab/>
+        <w:t>Dev:</w:t>
+      </w:r>
+    </w:p>
+    <w:p>
+      <w:r>
+        <w:tab/>
+      </w:r>
+      <w:r>
+        <w:rPr>
+          <w:noProof/>
+        </w:rPr>
+        <w:drawing>
+          <wp:inline distT="0" distB="0" distL="0" distR="0" wp14:anchorId="7414EB79" wp14:editId="1A26B1BF">
+            <wp:extent cx="4724400" cy="3152775"/>
+            <wp:effectExtent l="0" t="0" r="0" b="0"/>
+            <wp:docPr id="2" name="Picture 2" descr="C:\Users\JWant\AppData\Local\Microsoft\Windows\INetCache\Content.MSO\D3519E66.tmp"/>
+            <wp:cNvGraphicFramePr>
+              <a:graphicFrameLocks xmlns:a="http://schemas.openxmlformats.org/drawingml/2006/main" noChangeAspect="1"/>
+            </wp:cNvGraphicFramePr>
+            <a:graphic xmlns:a="http://schemas.openxmlformats.org/drawingml/2006/main">
+              <a:graphicData uri="http://schemas.openxmlformats.org/drawingml/2006/picture">
+                <pic:pic xmlns:pic="http://schemas.openxmlformats.org/drawingml/2006/picture">
+                  <pic:nvPicPr>
+                    <pic:cNvPr id="0" name="Picture 3" descr="C:\Users\JWant\AppData\Local\Microsoft\Windows\INetCache\Content.MSO\D3519E66.tmp"/>
+                    <pic:cNvPicPr>
+                      <a:picLocks noChangeAspect="1" noChangeArrowheads="1"/>
+                    </pic:cNvPicPr>
+                  </pic:nvPicPr>
+                  <pic:blipFill>
+                    <a:blip r:embed="rId11">
+                      <a:extLst>
+                        <a:ext uri="{28A0092B-C50C-407E-A947-70E740481C1C}">
+                          <a14:useLocalDpi xmlns:a14="http://schemas.microsoft.com/office/drawing/2010/main" val="0"/>
+                        </a:ext>
+                      </a:extLst>
+                    </a:blip>
+                    <a:srcRect/>
+                    <a:stretch>
+                      <a:fillRect/>
+                    </a:stretch>
+                  </pic:blipFill>
+                  <pic:spPr bwMode="auto">
+                    <a:xfrm>
+                      <a:off x="0" y="0"/>
+                      <a:ext cx="4724400" cy="3152775"/>
+                    </a:xfrm>
+                    <a:prstGeom prst="rect">
+                      <a:avLst/>
+                    </a:prstGeom>
+                    <a:noFill/>
+                    <a:ln>
+                      <a:noFill/>
+                    </a:ln>
+                  </pic:spPr>
+                </pic:pic>
+              </a:graphicData>
+            </a:graphic>
+          </wp:inline>
+        </w:drawing>
+      </w:r>
+      <w:r>
+        <w:t>b</w:t>
+      </w:r>
+    </w:p>
+    <w:p>
+      <w:r>
+        <w:tab/>
+      </w:r>
+    </w:p>
+    <w:p>
+      <w:r>
+        <w:lastRenderedPageBreak/>
+        <w:t>Frequency: Test</w:t>
+      </w:r>
+    </w:p>
+    <w:p>
+      <w:r>
+        <w:rPr>
+          <w:noProof/>
+        </w:rPr>
+        <w:drawing>
+          <wp:inline distT="0" distB="0" distL="0" distR="0" wp14:anchorId="71519339" wp14:editId="6A171161">
+            <wp:extent cx="4724400" cy="3200400"/>
+            <wp:effectExtent l="0" t="0" r="0" b="0"/>
+            <wp:docPr id="3" name="Picture 3" descr="C:\Users\JWant\AppData\Local\Microsoft\Windows\INetCache\Content.MSO\A6379F64.tmp"/>
+            <wp:cNvGraphicFramePr>
+              <a:graphicFrameLocks xmlns:a="http://schemas.openxmlformats.org/drawingml/2006/main" noChangeAspect="1"/>
+            </wp:cNvGraphicFramePr>
+            <a:graphic xmlns:a="http://schemas.openxmlformats.org/drawingml/2006/main">
+              <a:graphicData uri="http://schemas.openxmlformats.org/drawingml/2006/picture">
+                <pic:pic xmlns:pic="http://schemas.openxmlformats.org/drawingml/2006/picture">
+                  <pic:nvPicPr>
+                    <pic:cNvPr id="0" name="Picture 5" descr="C:\Users\JWant\AppData\Local\Microsoft\Windows\INetCache\Content.MSO\A6379F64.tmp"/>
+                    <pic:cNvPicPr>
+                      <a:picLocks noChangeAspect="1" noChangeArrowheads="1"/>
+                    </pic:cNvPicPr>
+                  </pic:nvPicPr>
+                  <pic:blipFill>
+                    <a:blip r:embed="rId12">
+                      <a:extLst>
+                        <a:ext uri="{28A0092B-C50C-407E-A947-70E740481C1C}">
+                          <a14:useLocalDpi xmlns:a14="http://schemas.microsoft.com/office/drawing/2010/main" val="0"/>
+                        </a:ext>
+                      </a:extLst>
+                    </a:blip>
+                    <a:srcRect/>
+                    <a:stretch>
+                      <a:fillRect/>
+                    </a:stretch>
+                  </pic:blipFill>
+                  <pic:spPr bwMode="auto">
+                    <a:xfrm>
+                      <a:off x="0" y="0"/>
+                      <a:ext cx="4724400" cy="3200400"/>
+                    </a:xfrm>
+                    <a:prstGeom prst="rect">
+                      <a:avLst/>
+                    </a:prstGeom>
+                    <a:noFill/>
+                    <a:ln>
+                      <a:noFill/>
+                    </a:ln>
+                  </pic:spPr>
+                </pic:pic>
+              </a:graphicData>
+            </a:graphic>
+          </wp:inline>
+        </w:drawing>
+      </w:r>
+    </w:p>
+    <w:p>
+      <w:r>
+        <w:t>Dev</w:t>
+      </w:r>
+    </w:p>
+    <w:p>
+      <w:r>
+        <w:rPr>
+          <w:noProof/>
+        </w:rPr>
+        <w:drawing>
+          <wp:inline distT="0" distB="0" distL="0" distR="0" wp14:anchorId="30E7C16E" wp14:editId="1401165A">
+            <wp:extent cx="4724400" cy="3200400"/>
+            <wp:effectExtent l="0" t="0" r="0" b="0"/>
+            <wp:docPr id="4" name="Picture 4" descr="C:\Users\JWant\AppData\Local\Microsoft\Windows\INetCache\Content.MSO\91F98F12.tmp"/>
+            <wp:cNvGraphicFramePr>
+              <a:graphicFrameLocks xmlns:a="http://schemas.openxmlformats.org/drawingml/2006/main" noChangeAspect="1"/>
+            </wp:cNvGraphicFramePr>
+            <a:graphic xmlns:a="http://schemas.openxmlformats.org/drawingml/2006/main">
+              <a:graphicData uri="http://schemas.openxmlformats.org/drawingml/2006/picture">
+                <pic:pic xmlns:pic="http://schemas.openxmlformats.org/drawingml/2006/picture">
+                  <pic:nvPicPr>
+                    <pic:cNvPr id="0" name="Picture 7" descr="C:\Users\JWant\AppData\Local\Microsoft\Windows\INetCache\Content.MSO\91F98F12.tmp"/>
+                    <pic:cNvPicPr>
+                      <a:picLocks noChangeAspect="1" noChangeArrowheads="1"/>
+                    </pic:cNvPicPr>
+                  </pic:nvPicPr>
+                  <pic:blipFill>
+                    <a:blip r:embed="rId13">
+                      <a:extLst>
+                        <a:ext uri="{28A0092B-C50C-407E-A947-70E740481C1C}">
+                          <a14:useLocalDpi xmlns:a14="http://schemas.microsoft.com/office/drawing/2010/main" val="0"/>
+                        </a:ext>
+                      </a:extLst>
+                    </a:blip>
+                    <a:srcRect/>
+                    <a:stretch>
+                      <a:fillRect/>
+                    </a:stretch>
+                  </pic:blipFill>
+                  <pic:spPr bwMode="auto">
+                    <a:xfrm>
+                      <a:off x="0" y="0"/>
+                      <a:ext cx="4724400" cy="3200400"/>
+                    </a:xfrm>
+                    <a:prstGeom prst="rect">
+                      <a:avLst/>
+                    </a:prstGeom>
+                    <a:noFill/>
+                    <a:ln>
+                      <a:noFill/>
+                    </a:ln>
+                  </pic:spPr>
+                </pic:pic>
+              </a:graphicData>
+            </a:graphic>
+          </wp:inline>
+        </w:drawing>
+      </w:r>
+    </w:p>
+    <w:p>
+      <w:r>
         <w:t xml:space="preserve">Interpret the results in 2-3 sentences. </w:t>
       </w:r>
+    </w:p>
+    <w:p>
+      <w:r>
+        <w:t>A</w:t>
+      </w:r>
+      <w:r>
+        <w:t>ccuracy is a bad measure. The interesting results come from the plots.</w:t>
+      </w:r>
+      <w:bookmarkStart w:id="3" w:name="_GoBack"/>
+      <w:bookmarkEnd w:id="3"/>
     </w:p>
     <w:p/>
     <w:p/>
     <w:p/>
     <w:p/>
-    <w:p/>
-    <w:p>
-      <w:pPr>
-        <w:ind w:left="720"/>
-      </w:pPr>
-      <w:r>
+    <w:p>
+      <w:pPr>
+        <w:ind w:left="720"/>
+      </w:pPr>
+      <w:r>
+        <w:lastRenderedPageBreak/>
         <w:t xml:space="preserve">Store the predictions in a way that allows you to calculate precision, recall, and F-measure and fill the table in exercise 12. </w:t>
       </w:r>
     </w:p>
@@ -4863,10 +5215,10 @@
     <w:p/>
     <w:p>
       <w:pPr>
-        <w:pStyle w:val="Kop2"/>
-      </w:pPr>
-      <w:bookmarkStart w:id="3" w:name="_wo4evtr4c8re" w:colFirst="0" w:colLast="0"/>
-      <w:bookmarkEnd w:id="3"/>
+        <w:pStyle w:val="Heading2"/>
+      </w:pPr>
+      <w:bookmarkStart w:id="4" w:name="_wo4evtr4c8re" w:colFirst="0" w:colLast="0"/>
+      <w:bookmarkEnd w:id="4"/>
       <w:r>
         <w:t>PART C:  Modeling the task</w:t>
       </w:r>
@@ -4880,7 +5232,7 @@
       <w:r>
         <w:t xml:space="preserve">For part C, we use an implementation for a vanilla LSTM which was originally developed for a named entity recognition project for a Stanford course. You can find more documentation here: </w:t>
       </w:r>
-      <w:hyperlink r:id="rId10">
+      <w:hyperlink r:id="rId14">
         <w:r>
           <w:rPr>
             <w:color w:val="1155CC"/>
@@ -5017,7 +5369,6 @@
         <w:ind w:left="720"/>
       </w:pPr>
       <w:r>
-        <w:lastRenderedPageBreak/>
         <w:t xml:space="preserve">Train the model </w:t>
       </w:r>
       <w:r>
@@ -6725,7 +7076,7 @@
       <w:r>
         <w:t>Compare the performance to the results in the shared task (</w:t>
       </w:r>
-      <w:hyperlink r:id="rId11">
+      <w:hyperlink r:id="rId15">
         <w:r>
           <w:rPr>
             <w:color w:val="1155CC"/>
@@ -6928,12 +7279,12 @@
       <w:r>
         <w:t>Example 3, Label at Value 1, Label at Value 2</w:t>
       </w:r>
-      <w:bookmarkStart w:id="4" w:name="_9fte4u5t7b5a" w:colFirst="0" w:colLast="0"/>
-      <w:bookmarkStart w:id="5" w:name="_568wf18wsjfo" w:colFirst="0" w:colLast="0"/>
-      <w:bookmarkStart w:id="6" w:name="_bceytvpcw57t" w:colFirst="0" w:colLast="0"/>
-      <w:bookmarkEnd w:id="4"/>
+      <w:bookmarkStart w:id="5" w:name="_9fte4u5t7b5a" w:colFirst="0" w:colLast="0"/>
+      <w:bookmarkStart w:id="6" w:name="_568wf18wsjfo" w:colFirst="0" w:colLast="0"/>
+      <w:bookmarkStart w:id="7" w:name="_bceytvpcw57t" w:colFirst="0" w:colLast="0"/>
       <w:bookmarkEnd w:id="5"/>
       <w:bookmarkEnd w:id="6"/>
+      <w:bookmarkEnd w:id="7"/>
       <w:r>
         <w:br/>
       </w:r>
@@ -6943,7 +7294,7 @@
     </w:p>
     <w:p>
       <w:pPr>
-        <w:pStyle w:val="Kop2"/>
+        <w:pStyle w:val="Heading2"/>
       </w:pPr>
       <w:r>
         <w:t>Bonus Tasks</w:t>
@@ -7009,7 +7360,7 @@
     <w:p/>
     <w:p/>
     <w:sectPr>
-      <w:headerReference w:type="default" r:id="rId12"/>
+      <w:headerReference w:type="default" r:id="rId16"/>
       <w:pgSz w:w="12240" w:h="15840"/>
       <w:pgMar w:top="1440" w:right="1440" w:bottom="1440" w:left="1440" w:header="720" w:footer="720" w:gutter="0"/>
       <w:pgNumType w:start="1"/>
@@ -7020,7 +7371,7 @@
 </file>
 
 <file path=word/endnotes.xml><?xml version="1.0" encoding="utf-8"?>
-<w:endnotes xmlns:wpc="http://schemas.microsoft.com/office/word/2010/wordprocessingCanvas" xmlns:cx="http://schemas.microsoft.com/office/drawing/2014/chartex" xmlns:cx1="http://schemas.microsoft.com/office/drawing/2015/9/8/chartex" xmlns:cx2="http://schemas.microsoft.com/office/drawing/2015/10/21/chartex" xmlns:cx3="http://schemas.microsoft.com/office/drawing/2016/5/9/chartex" xmlns:cx4="http://schemas.microsoft.com/office/drawing/2016/5/10/chartex" xmlns:cx5="http://schemas.microsoft.com/office/drawing/2016/5/11/chartex" xmlns:cx6="http://schemas.microsoft.com/office/drawing/2016/5/12/chartex" xmlns:cx7="http://schemas.microsoft.com/office/drawing/2016/5/13/chartex" xmlns:cx8="http://schemas.microsoft.com/office/drawing/2016/5/14/chartex" xmlns:mc="http://schemas.openxmlformats.org/markup-compatibility/2006" xmlns:aink="http://schemas.microsoft.com/office/drawing/2016/ink" xmlns:am3d="http://schemas.microsoft.com/office/drawing/2017/model3d" xmlns:o="urn:schemas-microsoft-com:office:office" xmlns:r="http://schemas.openxmlformats.org/officeDocument/2006/relationships" xmlns:m="http://schemas.openxmlformats.org/officeDocument/2006/math" xmlns:v="urn:schemas-microsoft-com:vml" xmlns:wp14="http://schemas.microsoft.com/office/word/2010/wordprocessingDrawing" xmlns:wp="http://schemas.openxmlformats.org/drawingml/2006/wordprocessingDrawing" xmlns:w10="urn:schemas-microsoft-com:office:word" xmlns:w="http://schemas.openxmlformats.org/wordprocessingml/2006/main" xmlns:w14="http://schemas.microsoft.com/office/word/2010/wordml" xmlns:w15="http://schemas.microsoft.com/office/word/2012/wordml" xmlns:w16cex="http://schemas.microsoft.com/office/word/2018/wordml/cex" xmlns:w16cid="http://schemas.microsoft.com/office/word/2016/wordml/cid" xmlns:w16="http://schemas.microsoft.com/office/word/2018/wordml" xmlns:w16sdtdh="http://schemas.microsoft.com/office/word/2020/wordml/sdtdatahash" xmlns:w16se="http://schemas.microsoft.com/office/word/2015/wordml/symex" xmlns:wpg="http://schemas.microsoft.com/office/word/2010/wordprocessingGroup" xmlns:wpi="http://schemas.microsoft.com/office/word/2010/wordprocessingInk" xmlns:wne="http://schemas.microsoft.com/office/word/2006/wordml" xmlns:wps="http://schemas.microsoft.com/office/word/2010/wordprocessingShape" mc:Ignorable="w14 w15 w16se w16cid w16 w16cex w16sdtdh wp14">
+<w:endnotes xmlns:wpc="http://schemas.microsoft.com/office/word/2010/wordprocessingCanvas" xmlns:cx="http://schemas.microsoft.com/office/drawing/2014/chartex" xmlns:cx1="http://schemas.microsoft.com/office/drawing/2015/9/8/chartex" xmlns:cx2="http://schemas.microsoft.com/office/drawing/2015/10/21/chartex" xmlns:cx3="http://schemas.microsoft.com/office/drawing/2016/5/9/chartex" xmlns:cx4="http://schemas.microsoft.com/office/drawing/2016/5/10/chartex" xmlns:cx5="http://schemas.microsoft.com/office/drawing/2016/5/11/chartex" xmlns:cx6="http://schemas.microsoft.com/office/drawing/2016/5/12/chartex" xmlns:cx7="http://schemas.microsoft.com/office/drawing/2016/5/13/chartex" xmlns:cx8="http://schemas.microsoft.com/office/drawing/2016/5/14/chartex" xmlns:mc="http://schemas.openxmlformats.org/markup-compatibility/2006" xmlns:aink="http://schemas.microsoft.com/office/drawing/2016/ink" xmlns:am3d="http://schemas.microsoft.com/office/drawing/2017/model3d" xmlns:o="urn:schemas-microsoft-com:office:office" xmlns:r="http://schemas.openxmlformats.org/officeDocument/2006/relationships" xmlns:m="http://schemas.openxmlformats.org/officeDocument/2006/math" xmlns:v="urn:schemas-microsoft-com:vml" xmlns:wp14="http://schemas.microsoft.com/office/word/2010/wordprocessingDrawing" xmlns:wp="http://schemas.openxmlformats.org/drawingml/2006/wordprocessingDrawing" xmlns:w10="urn:schemas-microsoft-com:office:word" xmlns:w="http://schemas.openxmlformats.org/wordprocessingml/2006/main" xmlns:w14="http://schemas.microsoft.com/office/word/2010/wordml" xmlns:w15="http://schemas.microsoft.com/office/word/2012/wordml" xmlns:w16cid="http://schemas.microsoft.com/office/word/2016/wordml/cid" xmlns:w16se="http://schemas.microsoft.com/office/word/2015/wordml/symex" xmlns:wpg="http://schemas.microsoft.com/office/word/2010/wordprocessingGroup" xmlns:wpi="http://schemas.microsoft.com/office/word/2010/wordprocessingInk" xmlns:wne="http://schemas.microsoft.com/office/word/2006/wordml" xmlns:wps="http://schemas.microsoft.com/office/word/2010/wordprocessingShape" mc:Ignorable="w14 w15 w16se w16cid wp14">
   <w:endnote w:type="separator" w:id="-1">
     <w:p>
       <w:pPr>
@@ -7045,7 +7396,7 @@
 </file>
 
 <file path=word/footnotes.xml><?xml version="1.0" encoding="utf-8"?>
-<w:footnotes xmlns:wpc="http://schemas.microsoft.com/office/word/2010/wordprocessingCanvas" xmlns:cx="http://schemas.microsoft.com/office/drawing/2014/chartex" xmlns:cx1="http://schemas.microsoft.com/office/drawing/2015/9/8/chartex" xmlns:cx2="http://schemas.microsoft.com/office/drawing/2015/10/21/chartex" xmlns:cx3="http://schemas.microsoft.com/office/drawing/2016/5/9/chartex" xmlns:cx4="http://schemas.microsoft.com/office/drawing/2016/5/10/chartex" xmlns:cx5="http://schemas.microsoft.com/office/drawing/2016/5/11/chartex" xmlns:cx6="http://schemas.microsoft.com/office/drawing/2016/5/12/chartex" xmlns:cx7="http://schemas.microsoft.com/office/drawing/2016/5/13/chartex" xmlns:cx8="http://schemas.microsoft.com/office/drawing/2016/5/14/chartex" xmlns:mc="http://schemas.openxmlformats.org/markup-compatibility/2006" xmlns:aink="http://schemas.microsoft.com/office/drawing/2016/ink" xmlns:am3d="http://schemas.microsoft.com/office/drawing/2017/model3d" xmlns:o="urn:schemas-microsoft-com:office:office" xmlns:r="http://schemas.openxmlformats.org/officeDocument/2006/relationships" xmlns:m="http://schemas.openxmlformats.org/officeDocument/2006/math" xmlns:v="urn:schemas-microsoft-com:vml" xmlns:wp14="http://schemas.microsoft.com/office/word/2010/wordprocessingDrawing" xmlns:wp="http://schemas.openxmlformats.org/drawingml/2006/wordprocessingDrawing" xmlns:w10="urn:schemas-microsoft-com:office:word" xmlns:w="http://schemas.openxmlformats.org/wordprocessingml/2006/main" xmlns:w14="http://schemas.microsoft.com/office/word/2010/wordml" xmlns:w15="http://schemas.microsoft.com/office/word/2012/wordml" xmlns:w16cex="http://schemas.microsoft.com/office/word/2018/wordml/cex" xmlns:w16cid="http://schemas.microsoft.com/office/word/2016/wordml/cid" xmlns:w16="http://schemas.microsoft.com/office/word/2018/wordml" xmlns:w16sdtdh="http://schemas.microsoft.com/office/word/2020/wordml/sdtdatahash" xmlns:w16se="http://schemas.microsoft.com/office/word/2015/wordml/symex" xmlns:wpg="http://schemas.microsoft.com/office/word/2010/wordprocessingGroup" xmlns:wpi="http://schemas.microsoft.com/office/word/2010/wordprocessingInk" xmlns:wne="http://schemas.microsoft.com/office/word/2006/wordml" xmlns:wps="http://schemas.microsoft.com/office/word/2010/wordprocessingShape" mc:Ignorable="w14 w15 w16se w16cid w16 w16cex w16sdtdh wp14">
+<w:footnotes xmlns:wpc="http://schemas.microsoft.com/office/word/2010/wordprocessingCanvas" xmlns:cx="http://schemas.microsoft.com/office/drawing/2014/chartex" xmlns:cx1="http://schemas.microsoft.com/office/drawing/2015/9/8/chartex" xmlns:cx2="http://schemas.microsoft.com/office/drawing/2015/10/21/chartex" xmlns:cx3="http://schemas.microsoft.com/office/drawing/2016/5/9/chartex" xmlns:cx4="http://schemas.microsoft.com/office/drawing/2016/5/10/chartex" xmlns:cx5="http://schemas.microsoft.com/office/drawing/2016/5/11/chartex" xmlns:cx6="http://schemas.microsoft.com/office/drawing/2016/5/12/chartex" xmlns:cx7="http://schemas.microsoft.com/office/drawing/2016/5/13/chartex" xmlns:cx8="http://schemas.microsoft.com/office/drawing/2016/5/14/chartex" xmlns:mc="http://schemas.openxmlformats.org/markup-compatibility/2006" xmlns:aink="http://schemas.microsoft.com/office/drawing/2016/ink" xmlns:am3d="http://schemas.microsoft.com/office/drawing/2017/model3d" xmlns:o="urn:schemas-microsoft-com:office:office" xmlns:r="http://schemas.openxmlformats.org/officeDocument/2006/relationships" xmlns:m="http://schemas.openxmlformats.org/officeDocument/2006/math" xmlns:v="urn:schemas-microsoft-com:vml" xmlns:wp14="http://schemas.microsoft.com/office/word/2010/wordprocessingDrawing" xmlns:wp="http://schemas.openxmlformats.org/drawingml/2006/wordprocessingDrawing" xmlns:w10="urn:schemas-microsoft-com:office:word" xmlns:w="http://schemas.openxmlformats.org/wordprocessingml/2006/main" xmlns:w14="http://schemas.microsoft.com/office/word/2010/wordml" xmlns:w15="http://schemas.microsoft.com/office/word/2012/wordml" xmlns:w16cid="http://schemas.microsoft.com/office/word/2016/wordml/cid" xmlns:w16se="http://schemas.microsoft.com/office/word/2015/wordml/symex" xmlns:wpg="http://schemas.microsoft.com/office/word/2010/wordprocessingGroup" xmlns:wpi="http://schemas.microsoft.com/office/word/2010/wordprocessingInk" xmlns:wne="http://schemas.microsoft.com/office/word/2006/wordml" xmlns:wps="http://schemas.microsoft.com/office/word/2010/wordprocessingShape" mc:Ignorable="w14 w15 w16se w16cid wp14">
   <w:footnote w:type="separator" w:id="-1">
     <w:p>
       <w:pPr>
@@ -7070,13 +7421,13 @@
 </file>
 
 <file path=word/header1.xml><?xml version="1.0" encoding="utf-8"?>
-<w:hdr xmlns:wpc="http://schemas.microsoft.com/office/word/2010/wordprocessingCanvas" xmlns:cx="http://schemas.microsoft.com/office/drawing/2014/chartex" xmlns:cx1="http://schemas.microsoft.com/office/drawing/2015/9/8/chartex" xmlns:cx2="http://schemas.microsoft.com/office/drawing/2015/10/21/chartex" xmlns:cx3="http://schemas.microsoft.com/office/drawing/2016/5/9/chartex" xmlns:cx4="http://schemas.microsoft.com/office/drawing/2016/5/10/chartex" xmlns:cx5="http://schemas.microsoft.com/office/drawing/2016/5/11/chartex" xmlns:cx6="http://schemas.microsoft.com/office/drawing/2016/5/12/chartex" xmlns:cx7="http://schemas.microsoft.com/office/drawing/2016/5/13/chartex" xmlns:cx8="http://schemas.microsoft.com/office/drawing/2016/5/14/chartex" xmlns:mc="http://schemas.openxmlformats.org/markup-compatibility/2006" xmlns:aink="http://schemas.microsoft.com/office/drawing/2016/ink" xmlns:am3d="http://schemas.microsoft.com/office/drawing/2017/model3d" xmlns:o="urn:schemas-microsoft-com:office:office" xmlns:r="http://schemas.openxmlformats.org/officeDocument/2006/relationships" xmlns:m="http://schemas.openxmlformats.org/officeDocument/2006/math" xmlns:v="urn:schemas-microsoft-com:vml" xmlns:wp14="http://schemas.microsoft.com/office/word/2010/wordprocessingDrawing" xmlns:wp="http://schemas.openxmlformats.org/drawingml/2006/wordprocessingDrawing" xmlns:w10="urn:schemas-microsoft-com:office:word" xmlns:w="http://schemas.openxmlformats.org/wordprocessingml/2006/main" xmlns:w14="http://schemas.microsoft.com/office/word/2010/wordml" xmlns:w15="http://schemas.microsoft.com/office/word/2012/wordml" xmlns:w16cex="http://schemas.microsoft.com/office/word/2018/wordml/cex" xmlns:w16cid="http://schemas.microsoft.com/office/word/2016/wordml/cid" xmlns:w16="http://schemas.microsoft.com/office/word/2018/wordml" xmlns:w16sdtdh="http://schemas.microsoft.com/office/word/2020/wordml/sdtdatahash" xmlns:w16se="http://schemas.microsoft.com/office/word/2015/wordml/symex" xmlns:wpg="http://schemas.microsoft.com/office/word/2010/wordprocessingGroup" xmlns:wpi="http://schemas.microsoft.com/office/word/2010/wordprocessingInk" xmlns:wne="http://schemas.microsoft.com/office/word/2006/wordml" xmlns:wps="http://schemas.microsoft.com/office/word/2010/wordprocessingShape" mc:Ignorable="w14 w15 w16se w16cid w16 w16cex w16sdtdh wp14">
+<w:hdr xmlns:wpc="http://schemas.microsoft.com/office/word/2010/wordprocessingCanvas" xmlns:cx="http://schemas.microsoft.com/office/drawing/2014/chartex" xmlns:cx1="http://schemas.microsoft.com/office/drawing/2015/9/8/chartex" xmlns:cx2="http://schemas.microsoft.com/office/drawing/2015/10/21/chartex" xmlns:cx3="http://schemas.microsoft.com/office/drawing/2016/5/9/chartex" xmlns:cx4="http://schemas.microsoft.com/office/drawing/2016/5/10/chartex" xmlns:cx5="http://schemas.microsoft.com/office/drawing/2016/5/11/chartex" xmlns:cx6="http://schemas.microsoft.com/office/drawing/2016/5/12/chartex" xmlns:cx7="http://schemas.microsoft.com/office/drawing/2016/5/13/chartex" xmlns:cx8="http://schemas.microsoft.com/office/drawing/2016/5/14/chartex" xmlns:mc="http://schemas.openxmlformats.org/markup-compatibility/2006" xmlns:aink="http://schemas.microsoft.com/office/drawing/2016/ink" xmlns:am3d="http://schemas.microsoft.com/office/drawing/2017/model3d" xmlns:o="urn:schemas-microsoft-com:office:office" xmlns:r="http://schemas.openxmlformats.org/officeDocument/2006/relationships" xmlns:m="http://schemas.openxmlformats.org/officeDocument/2006/math" xmlns:v="urn:schemas-microsoft-com:vml" xmlns:wp14="http://schemas.microsoft.com/office/word/2010/wordprocessingDrawing" xmlns:wp="http://schemas.openxmlformats.org/drawingml/2006/wordprocessingDrawing" xmlns:w10="urn:schemas-microsoft-com:office:word" xmlns:w="http://schemas.openxmlformats.org/wordprocessingml/2006/main" xmlns:w14="http://schemas.microsoft.com/office/word/2010/wordml" xmlns:w15="http://schemas.microsoft.com/office/word/2012/wordml" xmlns:w16cid="http://schemas.microsoft.com/office/word/2016/wordml/cid" xmlns:w16se="http://schemas.microsoft.com/office/word/2015/wordml/symex" xmlns:wpg="http://schemas.microsoft.com/office/word/2010/wordprocessingGroup" xmlns:wpi="http://schemas.microsoft.com/office/word/2010/wordprocessingInk" xmlns:wne="http://schemas.microsoft.com/office/word/2006/wordml" xmlns:wps="http://schemas.microsoft.com/office/word/2010/wordprocessingShape" mc:Ignorable="w14 w15 w16se w16cid wp14">
   <w:p/>
 </w:hdr>
 </file>
 
 <file path=word/numbering.xml><?xml version="1.0" encoding="utf-8"?>
-<w:numbering xmlns:wpc="http://schemas.microsoft.com/office/word/2010/wordprocessingCanvas" xmlns:cx="http://schemas.microsoft.com/office/drawing/2014/chartex" xmlns:cx1="http://schemas.microsoft.com/office/drawing/2015/9/8/chartex" xmlns:cx2="http://schemas.microsoft.com/office/drawing/2015/10/21/chartex" xmlns:cx3="http://schemas.microsoft.com/office/drawing/2016/5/9/chartex" xmlns:cx4="http://schemas.microsoft.com/office/drawing/2016/5/10/chartex" xmlns:cx5="http://schemas.microsoft.com/office/drawing/2016/5/11/chartex" xmlns:cx6="http://schemas.microsoft.com/office/drawing/2016/5/12/chartex" xmlns:cx7="http://schemas.microsoft.com/office/drawing/2016/5/13/chartex" xmlns:cx8="http://schemas.microsoft.com/office/drawing/2016/5/14/chartex" xmlns:mc="http://schemas.openxmlformats.org/markup-compatibility/2006" xmlns:aink="http://schemas.microsoft.com/office/drawing/2016/ink" xmlns:am3d="http://schemas.microsoft.com/office/drawing/2017/model3d" xmlns:o="urn:schemas-microsoft-com:office:office" xmlns:r="http://schemas.openxmlformats.org/officeDocument/2006/relationships" xmlns:m="http://schemas.openxmlformats.org/officeDocument/2006/math" xmlns:v="urn:schemas-microsoft-com:vml" xmlns:wp14="http://schemas.microsoft.com/office/word/2010/wordprocessingDrawing" xmlns:wp="http://schemas.openxmlformats.org/drawingml/2006/wordprocessingDrawing" xmlns:w10="urn:schemas-microsoft-com:office:word" xmlns:w="http://schemas.openxmlformats.org/wordprocessingml/2006/main" xmlns:w14="http://schemas.microsoft.com/office/word/2010/wordml" xmlns:w15="http://schemas.microsoft.com/office/word/2012/wordml" xmlns:w16cex="http://schemas.microsoft.com/office/word/2018/wordml/cex" xmlns:w16cid="http://schemas.microsoft.com/office/word/2016/wordml/cid" xmlns:w16="http://schemas.microsoft.com/office/word/2018/wordml" xmlns:w16sdtdh="http://schemas.microsoft.com/office/word/2020/wordml/sdtdatahash" xmlns:w16se="http://schemas.microsoft.com/office/word/2015/wordml/symex" xmlns:wpg="http://schemas.microsoft.com/office/word/2010/wordprocessingGroup" xmlns:wpi="http://schemas.microsoft.com/office/word/2010/wordprocessingInk" xmlns:wne="http://schemas.microsoft.com/office/word/2006/wordml" xmlns:wps="http://schemas.microsoft.com/office/word/2010/wordprocessingShape" mc:Ignorable="w14 w15 w16se w16cid w16 w16cex w16sdtdh wp14">
+<w:numbering xmlns:wpc="http://schemas.microsoft.com/office/word/2010/wordprocessingCanvas" xmlns:cx="http://schemas.microsoft.com/office/drawing/2014/chartex" xmlns:cx1="http://schemas.microsoft.com/office/drawing/2015/9/8/chartex" xmlns:cx2="http://schemas.microsoft.com/office/drawing/2015/10/21/chartex" xmlns:cx3="http://schemas.microsoft.com/office/drawing/2016/5/9/chartex" xmlns:cx4="http://schemas.microsoft.com/office/drawing/2016/5/10/chartex" xmlns:cx5="http://schemas.microsoft.com/office/drawing/2016/5/11/chartex" xmlns:cx6="http://schemas.microsoft.com/office/drawing/2016/5/12/chartex" xmlns:cx7="http://schemas.microsoft.com/office/drawing/2016/5/13/chartex" xmlns:cx8="http://schemas.microsoft.com/office/drawing/2016/5/14/chartex" xmlns:mc="http://schemas.openxmlformats.org/markup-compatibility/2006" xmlns:aink="http://schemas.microsoft.com/office/drawing/2016/ink" xmlns:am3d="http://schemas.microsoft.com/office/drawing/2017/model3d" xmlns:o="urn:schemas-microsoft-com:office:office" xmlns:r="http://schemas.openxmlformats.org/officeDocument/2006/relationships" xmlns:m="http://schemas.openxmlformats.org/officeDocument/2006/math" xmlns:v="urn:schemas-microsoft-com:vml" xmlns:wp14="http://schemas.microsoft.com/office/word/2010/wordprocessingDrawing" xmlns:wp="http://schemas.openxmlformats.org/drawingml/2006/wordprocessingDrawing" xmlns:w10="urn:schemas-microsoft-com:office:word" xmlns:w="http://schemas.openxmlformats.org/wordprocessingml/2006/main" xmlns:w14="http://schemas.microsoft.com/office/word/2010/wordml" xmlns:w15="http://schemas.microsoft.com/office/word/2012/wordml" xmlns:w16cid="http://schemas.microsoft.com/office/word/2016/wordml/cid" xmlns:w16se="http://schemas.microsoft.com/office/word/2015/wordml/symex" xmlns:wpg="http://schemas.microsoft.com/office/word/2010/wordprocessingGroup" xmlns:wpi="http://schemas.microsoft.com/office/word/2010/wordprocessingInk" xmlns:wne="http://schemas.microsoft.com/office/word/2006/wordml" xmlns:wps="http://schemas.microsoft.com/office/word/2010/wordprocessingShape" mc:Ignorable="w14 w15 w16se w16cid wp14">
   <w:abstractNum w:abstractNumId="0" w15:restartNumberingAfterBreak="0">
     <w:nsid w:val="0DE83C03"/>
     <w:multiLevelType w:val="multilevel"/>
@@ -7615,26 +7966,26 @@
       </w:pPr>
     </w:lvl>
   </w:abstractNum>
-  <w:num w:numId="1" w16cid:durableId="181625902">
+  <w:num w:numId="1">
     <w:abstractNumId w:val="2"/>
   </w:num>
-  <w:num w:numId="2" w16cid:durableId="1477601343">
+  <w:num w:numId="2">
     <w:abstractNumId w:val="1"/>
   </w:num>
-  <w:num w:numId="3" w16cid:durableId="324943405">
+  <w:num w:numId="3">
     <w:abstractNumId w:val="0"/>
   </w:num>
-  <w:num w:numId="4" w16cid:durableId="712269029">
+  <w:num w:numId="4">
     <w:abstractNumId w:val="3"/>
   </w:num>
-  <w:num w:numId="5" w16cid:durableId="2127195269">
+  <w:num w:numId="5">
     <w:abstractNumId w:val="4"/>
   </w:num>
 </w:numbering>
 </file>
 
 <file path=word/styles.xml><?xml version="1.0" encoding="utf-8"?>
-<w:styles xmlns:mc="http://schemas.openxmlformats.org/markup-compatibility/2006" xmlns:r="http://schemas.openxmlformats.org/officeDocument/2006/relationships" xmlns:w="http://schemas.openxmlformats.org/wordprocessingml/2006/main" xmlns:w14="http://schemas.microsoft.com/office/word/2010/wordml" xmlns:w15="http://schemas.microsoft.com/office/word/2012/wordml" xmlns:w16cex="http://schemas.microsoft.com/office/word/2018/wordml/cex" xmlns:w16cid="http://schemas.microsoft.com/office/word/2016/wordml/cid" xmlns:w16="http://schemas.microsoft.com/office/word/2018/wordml" xmlns:w16sdtdh="http://schemas.microsoft.com/office/word/2020/wordml/sdtdatahash" xmlns:w16se="http://schemas.microsoft.com/office/word/2015/wordml/symex" mc:Ignorable="w14 w15 w16se w16cid w16 w16cex w16sdtdh">
+<w:styles xmlns:mc="http://schemas.openxmlformats.org/markup-compatibility/2006" xmlns:r="http://schemas.openxmlformats.org/officeDocument/2006/relationships" xmlns:w="http://schemas.openxmlformats.org/wordprocessingml/2006/main" xmlns:w14="http://schemas.microsoft.com/office/word/2010/wordml" xmlns:w15="http://schemas.microsoft.com/office/word/2012/wordml" xmlns:w16cid="http://schemas.microsoft.com/office/word/2016/wordml/cid" xmlns:w16se="http://schemas.microsoft.com/office/word/2015/wordml/symex" mc:Ignorable="w14 w15 w16se w16cid">
   <w:docDefaults>
     <w:rPrDefault>
       <w:rPr>
@@ -7650,7 +8001,7 @@
       </w:pPr>
     </w:pPrDefault>
   </w:docDefaults>
-  <w:latentStyles w:defLockedState="0" w:defUIPriority="99" w:defSemiHidden="0" w:defUnhideWhenUsed="0" w:defQFormat="0" w:count="376">
+  <w:latentStyles w:defLockedState="0" w:defUIPriority="99" w:defSemiHidden="0" w:defUnhideWhenUsed="0" w:defQFormat="0" w:count="377">
     <w:lsdException w:name="Normal" w:uiPriority="0" w:qFormat="1"/>
     <w:lsdException w:name="heading 1" w:uiPriority="9" w:qFormat="1"/>
     <w:lsdException w:name="heading 2" w:semiHidden="1" w:uiPriority="9" w:unhideWhenUsed="1" w:qFormat="1"/>
@@ -7756,7 +8107,6 @@
     <w:lsdException w:name="HTML Sample" w:semiHidden="1" w:unhideWhenUsed="1"/>
     <w:lsdException w:name="HTML Typewriter" w:semiHidden="1" w:unhideWhenUsed="1"/>
     <w:lsdException w:name="HTML Variable" w:semiHidden="1" w:unhideWhenUsed="1"/>
-    <w:lsdException w:name="Normal Table" w:semiHidden="1" w:unhideWhenUsed="1"/>
     <w:lsdException w:name="annotation subject" w:semiHidden="1" w:unhideWhenUsed="1"/>
     <w:lsdException w:name="No List" w:semiHidden="1" w:unhideWhenUsed="1"/>
     <w:lsdException w:name="Outline List 1" w:semiHidden="1" w:unhideWhenUsed="1"/>
@@ -7803,10 +8153,8 @@
     <w:lsdException w:name="Table Subtle 2" w:semiHidden="1" w:unhideWhenUsed="1"/>
     <w:lsdException w:name="Table Web 1" w:semiHidden="1" w:unhideWhenUsed="1"/>
     <w:lsdException w:name="Table Web 2" w:semiHidden="1" w:unhideWhenUsed="1"/>
-    <w:lsdException w:name="Table Web 3" w:semiHidden="1" w:unhideWhenUsed="1"/>
     <w:lsdException w:name="Balloon Text" w:semiHidden="1" w:unhideWhenUsed="1"/>
     <w:lsdException w:name="Table Grid" w:uiPriority="39"/>
-    <w:lsdException w:name="Table Theme" w:semiHidden="1" w:unhideWhenUsed="1"/>
     <w:lsdException w:name="Placeholder Text" w:semiHidden="1"/>
     <w:lsdException w:name="No Spacing" w:uiPriority="1" w:qFormat="1"/>
     <w:lsdException w:name="Light Shading" w:uiPriority="60"/>
@@ -8027,15 +8375,16 @@
     <w:lsdException w:name="Hashtag" w:semiHidden="1" w:unhideWhenUsed="1"/>
     <w:lsdException w:name="Unresolved Mention" w:semiHidden="1" w:unhideWhenUsed="1"/>
     <w:lsdException w:name="Smart Link" w:semiHidden="1" w:unhideWhenUsed="1"/>
+    <w:lsdException w:name="Smart Link Error" w:semiHidden="1" w:unhideWhenUsed="1"/>
   </w:latentStyles>
-  <w:style w:type="paragraph" w:default="1" w:styleId="Standaard">
+  <w:style w:type="paragraph" w:default="1" w:styleId="Normal">
     <w:name w:val="Normal"/>
     <w:qFormat/>
   </w:style>
-  <w:style w:type="paragraph" w:styleId="Kop1">
+  <w:style w:type="paragraph" w:styleId="Heading1">
     <w:name w:val="heading 1"/>
-    <w:basedOn w:val="Standaard"/>
-    <w:next w:val="Standaard"/>
+    <w:basedOn w:val="Normal"/>
+    <w:next w:val="Normal"/>
     <w:uiPriority w:val="9"/>
     <w:qFormat/>
     <w:pPr>
@@ -8049,10 +8398,10 @@
       <w:szCs w:val="40"/>
     </w:rPr>
   </w:style>
-  <w:style w:type="paragraph" w:styleId="Kop2">
+  <w:style w:type="paragraph" w:styleId="Heading2">
     <w:name w:val="heading 2"/>
-    <w:basedOn w:val="Standaard"/>
-    <w:next w:val="Standaard"/>
+    <w:basedOn w:val="Normal"/>
+    <w:next w:val="Normal"/>
     <w:uiPriority w:val="9"/>
     <w:unhideWhenUsed/>
     <w:qFormat/>
@@ -8067,10 +8416,10 @@
       <w:szCs w:val="32"/>
     </w:rPr>
   </w:style>
-  <w:style w:type="paragraph" w:styleId="Kop3">
+  <w:style w:type="paragraph" w:styleId="Heading3">
     <w:name w:val="heading 3"/>
-    <w:basedOn w:val="Standaard"/>
-    <w:next w:val="Standaard"/>
+    <w:basedOn w:val="Normal"/>
+    <w:next w:val="Normal"/>
     <w:uiPriority w:val="9"/>
     <w:semiHidden/>
     <w:unhideWhenUsed/>
@@ -8087,10 +8436,10 @@
       <w:szCs w:val="28"/>
     </w:rPr>
   </w:style>
-  <w:style w:type="paragraph" w:styleId="Kop4">
+  <w:style w:type="paragraph" w:styleId="Heading4">
     <w:name w:val="heading 4"/>
-    <w:basedOn w:val="Standaard"/>
-    <w:next w:val="Standaard"/>
+    <w:basedOn w:val="Normal"/>
+    <w:next w:val="Normal"/>
     <w:uiPriority w:val="9"/>
     <w:semiHidden/>
     <w:unhideWhenUsed/>
@@ -8107,10 +8456,10 @@
       <w:szCs w:val="24"/>
     </w:rPr>
   </w:style>
-  <w:style w:type="paragraph" w:styleId="Kop5">
+  <w:style w:type="paragraph" w:styleId="Heading5">
     <w:name w:val="heading 5"/>
-    <w:basedOn w:val="Standaard"/>
-    <w:next w:val="Standaard"/>
+    <w:basedOn w:val="Normal"/>
+    <w:next w:val="Normal"/>
     <w:uiPriority w:val="9"/>
     <w:semiHidden/>
     <w:unhideWhenUsed/>
@@ -8125,10 +8474,10 @@
       <w:color w:val="666666"/>
     </w:rPr>
   </w:style>
-  <w:style w:type="paragraph" w:styleId="Kop6">
+  <w:style w:type="paragraph" w:styleId="Heading6">
     <w:name w:val="heading 6"/>
-    <w:basedOn w:val="Standaard"/>
-    <w:next w:val="Standaard"/>
+    <w:basedOn w:val="Normal"/>
+    <w:next w:val="Normal"/>
     <w:uiPriority w:val="9"/>
     <w:semiHidden/>
     <w:unhideWhenUsed/>
@@ -8144,13 +8493,12 @@
       <w:color w:val="666666"/>
     </w:rPr>
   </w:style>
-  <w:style w:type="character" w:default="1" w:styleId="Standaardalinea-lettertype">
+  <w:style w:type="character" w:default="1" w:styleId="DefaultParagraphFont">
     <w:name w:val="Default Paragraph Font"/>
     <w:uiPriority w:val="1"/>
-    <w:semiHidden/>
     <w:unhideWhenUsed/>
   </w:style>
-  <w:style w:type="table" w:default="1" w:styleId="Standaardtabel">
+  <w:style w:type="table" w:default="1" w:styleId="TableNormal">
     <w:name w:val="Normal Table"/>
     <w:uiPriority w:val="99"/>
     <w:semiHidden/>
@@ -8165,16 +8513,16 @@
       </w:tblCellMar>
     </w:tblPr>
   </w:style>
-  <w:style w:type="numbering" w:default="1" w:styleId="Geenlijst">
+  <w:style w:type="numbering" w:default="1" w:styleId="NoList">
     <w:name w:val="No List"/>
     <w:uiPriority w:val="99"/>
     <w:semiHidden/>
     <w:unhideWhenUsed/>
   </w:style>
-  <w:style w:type="paragraph" w:styleId="Titel">
+  <w:style w:type="paragraph" w:styleId="Title">
     <w:name w:val="Title"/>
-    <w:basedOn w:val="Standaard"/>
-    <w:next w:val="Standaard"/>
+    <w:basedOn w:val="Normal"/>
+    <w:next w:val="Normal"/>
     <w:uiPriority w:val="10"/>
     <w:qFormat/>
     <w:pPr>
@@ -8187,10 +8535,10 @@
       <w:szCs w:val="52"/>
     </w:rPr>
   </w:style>
-  <w:style w:type="paragraph" w:styleId="Ondertitel">
+  <w:style w:type="paragraph" w:styleId="Subtitle">
     <w:name w:val="Subtitle"/>
-    <w:basedOn w:val="Standaard"/>
-    <w:next w:val="Standaard"/>
+    <w:basedOn w:val="Normal"/>
+    <w:next w:val="Normal"/>
     <w:uiPriority w:val="11"/>
     <w:qFormat/>
     <w:pPr>
@@ -8205,7 +8553,7 @@
     </w:rPr>
   </w:style>
   <w:style w:type="table" w:customStyle="1" w:styleId="a">
-    <w:basedOn w:val="Standaardtabel"/>
+    <w:basedOn w:val="TableNormal"/>
     <w:tblPr>
       <w:tblStyleRowBandSize w:val="1"/>
       <w:tblStyleColBandSize w:val="1"/>
@@ -8218,7 +8566,7 @@
     </w:tblPr>
   </w:style>
   <w:style w:type="table" w:customStyle="1" w:styleId="a0">
-    <w:basedOn w:val="Standaardtabel"/>
+    <w:basedOn w:val="TableNormal"/>
     <w:tblPr>
       <w:tblStyleRowBandSize w:val="1"/>
       <w:tblStyleColBandSize w:val="1"/>
@@ -8230,10 +8578,10 @@
       </w:tblCellMar>
     </w:tblPr>
   </w:style>
-  <w:style w:type="paragraph" w:styleId="Tekstopmerking">
+  <w:style w:type="paragraph" w:styleId="CommentText">
     <w:name w:val="annotation text"/>
-    <w:basedOn w:val="Standaard"/>
-    <w:link w:val="TekstopmerkingChar"/>
+    <w:basedOn w:val="Normal"/>
+    <w:link w:val="CommentTextChar"/>
     <w:uiPriority w:val="99"/>
     <w:semiHidden/>
     <w:unhideWhenUsed/>
@@ -8245,10 +8593,10 @@
       <w:szCs w:val="20"/>
     </w:rPr>
   </w:style>
-  <w:style w:type="character" w:customStyle="1" w:styleId="TekstopmerkingChar">
-    <w:name w:val="Tekst opmerking Char"/>
-    <w:basedOn w:val="Standaardalinea-lettertype"/>
-    <w:link w:val="Tekstopmerking"/>
+  <w:style w:type="character" w:customStyle="1" w:styleId="CommentTextChar">
+    <w:name w:val="Comment Text Char"/>
+    <w:basedOn w:val="DefaultParagraphFont"/>
+    <w:link w:val="CommentText"/>
     <w:uiPriority w:val="99"/>
     <w:semiHidden/>
     <w:rPr>
@@ -8256,9 +8604,9 @@
       <w:szCs w:val="20"/>
     </w:rPr>
   </w:style>
-  <w:style w:type="character" w:styleId="Verwijzingopmerking">
+  <w:style w:type="character" w:styleId="CommentReference">
     <w:name w:val="annotation reference"/>
-    <w:basedOn w:val="Standaardalinea-lettertype"/>
+    <w:basedOn w:val="DefaultParagraphFont"/>
     <w:uiPriority w:val="99"/>
     <w:semiHidden/>
     <w:unhideWhenUsed/>
@@ -8267,10 +8615,10 @@
       <w:szCs w:val="16"/>
     </w:rPr>
   </w:style>
-  <w:style w:type="paragraph" w:styleId="Ballontekst">
+  <w:style w:type="paragraph" w:styleId="BalloonText">
     <w:name w:val="Balloon Text"/>
-    <w:basedOn w:val="Standaard"/>
-    <w:link w:val="BallontekstChar"/>
+    <w:basedOn w:val="Normal"/>
+    <w:link w:val="BalloonTextChar"/>
     <w:uiPriority w:val="99"/>
     <w:semiHidden/>
     <w:unhideWhenUsed/>
@@ -8284,10 +8632,10 @@
       <w:szCs w:val="18"/>
     </w:rPr>
   </w:style>
-  <w:style w:type="character" w:customStyle="1" w:styleId="BallontekstChar">
-    <w:name w:val="Ballontekst Char"/>
-    <w:basedOn w:val="Standaardalinea-lettertype"/>
-    <w:link w:val="Ballontekst"/>
+  <w:style w:type="character" w:customStyle="1" w:styleId="BalloonTextChar">
+    <w:name w:val="Balloon Text Char"/>
+    <w:basedOn w:val="DefaultParagraphFont"/>
+    <w:link w:val="BalloonText"/>
     <w:uiPriority w:val="99"/>
     <w:semiHidden/>
     <w:rsid w:val="00897BA3"/>
@@ -8299,7 +8647,7 @@
   </w:style>
   <w:style w:type="paragraph" w:customStyle="1" w:styleId="paragraph">
     <w:name w:val="paragraph"/>
-    <w:basedOn w:val="Standaard"/>
+    <w:basedOn w:val="Normal"/>
     <w:rsid w:val="00136645"/>
     <w:pPr>
       <w:spacing w:before="100" w:beforeAutospacing="1" w:after="100" w:afterAutospacing="1" w:line="240" w:lineRule="auto"/>
@@ -8313,17 +8661,17 @@
   </w:style>
   <w:style w:type="character" w:customStyle="1" w:styleId="normaltextrun">
     <w:name w:val="normaltextrun"/>
-    <w:basedOn w:val="Standaardalinea-lettertype"/>
+    <w:basedOn w:val="DefaultParagraphFont"/>
     <w:rsid w:val="00136645"/>
   </w:style>
   <w:style w:type="character" w:customStyle="1" w:styleId="eop">
     <w:name w:val="eop"/>
-    <w:basedOn w:val="Standaardalinea-lettertype"/>
+    <w:basedOn w:val="DefaultParagraphFont"/>
     <w:rsid w:val="00136645"/>
   </w:style>
-  <w:style w:type="paragraph" w:styleId="Lijstalinea">
+  <w:style w:type="paragraph" w:styleId="ListParagraph">
     <w:name w:val="List Paragraph"/>
-    <w:basedOn w:val="Standaard"/>
+    <w:basedOn w:val="Normal"/>
     <w:uiPriority w:val="34"/>
     <w:qFormat/>
     <w:rsid w:val="00D16838"/>
@@ -8332,9 +8680,9 @@
       <w:contextualSpacing/>
     </w:pPr>
   </w:style>
-  <w:style w:type="table" w:styleId="Tabelraster">
+  <w:style w:type="table" w:styleId="TableGrid">
     <w:name w:val="Table Grid"/>
-    <w:basedOn w:val="Standaardtabel"/>
+    <w:basedOn w:val="TableNormal"/>
     <w:uiPriority w:val="39"/>
     <w:rsid w:val="00577989"/>
     <w:pPr>

</xml_diff>

<commit_message>
part B Q6 & Q7
</commit_message>
<xml_diff>
--- a/Assignment 1_IntrotoNLP2022.docx
+++ b/Assignment 1_IntrotoNLP2022.docx
@@ -16,15 +16,7 @@
     <w:p/>
     <w:p>
       <w:r>
-        <w:t xml:space="preserve">In this assignment, we work with a dataset that contains sentences from news articles. It has been collected for a shared task at </w:t>
-      </w:r>
-      <w:proofErr w:type="spellStart"/>
-      <w:r>
-        <w:t>SemEval</w:t>
-      </w:r>
-      <w:proofErr w:type="spellEnd"/>
-      <w:r>
-        <w:t xml:space="preserve"> 2018 for </w:t>
+        <w:t xml:space="preserve">In this assignment, we work with a dataset that contains sentences from news articles. It has been collected for a shared task at SemEval 2018 for </w:t>
       </w:r>
       <w:r>
         <w:rPr>
@@ -148,15 +140,7 @@
         </w:rPr>
       </w:pPr>
       <w:r>
-        <w:t xml:space="preserve">You are allowed to use Python packages (e.g. pandas, </w:t>
-      </w:r>
-      <w:proofErr w:type="spellStart"/>
-      <w:r>
-        <w:t>sklearn</w:t>
-      </w:r>
-      <w:proofErr w:type="spellEnd"/>
-      <w:r>
-        <w:t xml:space="preserve">). </w:t>
+        <w:t xml:space="preserve">You are allowed to use Python packages (e.g. pandas, sklearn). </w:t>
       </w:r>
     </w:p>
     <w:p/>
@@ -246,38 +230,134 @@
       <w:pPr>
         <w:rPr>
           <w:b/>
-          <w:lang w:val="nl-NL"/>
-        </w:rPr>
-      </w:pPr>
-      <w:r>
+          <w:lang w:val="en-GB"/>
+        </w:rPr>
+      </w:pPr>
+      <w:r>
+        <w:rPr>
+          <w:b/>
+          <w:lang w:val="en-GB"/>
+        </w:rPr>
+        <w:t>Group number:</w:t>
+      </w:r>
+    </w:p>
+    <w:p>
+      <w:pPr>
+        <w:rPr>
+          <w:b/>
+          <w:lang w:val="en-GB"/>
+        </w:rPr>
+      </w:pPr>
+    </w:p>
+    <w:p>
+      <w:pPr>
+        <w:rPr>
+          <w:b/>
+          <w:lang w:val="en-GB"/>
+        </w:rPr>
+      </w:pPr>
+      <w:r>
+        <w:rPr>
+          <w:b/>
+          <w:lang w:val="en-GB"/>
+        </w:rPr>
+        <w:t>Student 1</w:t>
+      </w:r>
+    </w:p>
+    <w:p>
+      <w:pPr>
+        <w:rPr>
+          <w:b/>
+          <w:lang w:val="en-GB"/>
+        </w:rPr>
+      </w:pPr>
+      <w:r>
+        <w:rPr>
+          <w:b/>
+          <w:lang w:val="en-GB"/>
+        </w:rPr>
+        <w:t xml:space="preserve">Name: </w:t>
+      </w:r>
+      <w:r>
+        <w:rPr>
+          <w:b/>
+          <w:lang w:val="en-GB"/>
+        </w:rPr>
+        <w:t>Nils Breeman</w:t>
+      </w:r>
+      <w:r>
+        <w:rPr>
+          <w:b/>
+          <w:lang w:val="en-GB"/>
+        </w:rPr>
+        <w:tab/>
+      </w:r>
+    </w:p>
+    <w:p>
+      <w:pPr>
+        <w:rPr>
+          <w:b/>
+          <w:lang w:val="en-GB"/>
+        </w:rPr>
+      </w:pPr>
+      <w:r>
+        <w:rPr>
+          <w:b/>
+          <w:lang w:val="en-GB"/>
+        </w:rPr>
+        <w:t xml:space="preserve">Student id: </w:t>
+      </w:r>
+    </w:p>
+    <w:p>
+      <w:pPr>
+        <w:rPr>
+          <w:b/>
+          <w:lang w:val="en-GB"/>
+        </w:rPr>
+      </w:pPr>
+    </w:p>
+    <w:p>
+      <w:pPr>
+        <w:rPr>
+          <w:b/>
+          <w:lang w:val="en-GB"/>
+        </w:rPr>
+      </w:pPr>
+      <w:r>
+        <w:rPr>
+          <w:b/>
+          <w:lang w:val="en-GB"/>
+        </w:rPr>
+        <w:t>Student 2</w:t>
+      </w:r>
+    </w:p>
+    <w:p>
+      <w:pPr>
         <w:rPr>
           <w:b/>
           <w:lang w:val="nl-NL"/>
         </w:rPr>
-        <w:t>Group number:</w:t>
-      </w:r>
-    </w:p>
-    <w:p>
-      <w:pPr>
+      </w:pPr>
+      <w:r>
         <w:rPr>
           <w:b/>
           <w:lang w:val="nl-NL"/>
         </w:rPr>
-      </w:pPr>
-    </w:p>
-    <w:p>
-      <w:pPr>
+        <w:t xml:space="preserve">Name: </w:t>
+      </w:r>
+      <w:r>
         <w:rPr>
           <w:b/>
           <w:lang w:val="nl-NL"/>
         </w:rPr>
-      </w:pPr>
+        <w:t>Julius Wante</w:t>
+      </w:r>
       <w:r>
         <w:rPr>
           <w:b/>
           <w:lang w:val="nl-NL"/>
         </w:rPr>
-        <w:t>Student 1</w:t>
+        <w:t>naar</w:t>
       </w:r>
     </w:p>
     <w:p>
@@ -292,7 +372,7 @@
           <w:b/>
           <w:lang w:val="nl-NL"/>
         </w:rPr>
-        <w:t xml:space="preserve">Name: </w:t>
+        <w:t xml:space="preserve">Student id: </w:t>
       </w:r>
     </w:p>
     <w:p>
@@ -302,10 +382,55 @@
           <w:lang w:val="nl-NL"/>
         </w:rPr>
       </w:pPr>
-      <w:r>
+    </w:p>
+    <w:p>
+      <w:pPr>
         <w:rPr>
           <w:b/>
-          <w:lang w:val="nl-NL"/>
+          <w:lang w:val="en-GB"/>
+        </w:rPr>
+      </w:pPr>
+      <w:r>
+        <w:rPr>
+          <w:b/>
+          <w:lang w:val="en-GB"/>
+        </w:rPr>
+        <w:t>Student 3</w:t>
+      </w:r>
+    </w:p>
+    <w:p>
+      <w:pPr>
+        <w:rPr>
+          <w:b/>
+          <w:lang w:val="en-GB"/>
+        </w:rPr>
+      </w:pPr>
+      <w:r>
+        <w:rPr>
+          <w:b/>
+          <w:lang w:val="en-GB"/>
+        </w:rPr>
+        <w:t xml:space="preserve">Name: </w:t>
+      </w:r>
+      <w:r>
+        <w:rPr>
+          <w:b/>
+          <w:lang w:val="en-GB"/>
+        </w:rPr>
+        <w:t>Sebastiaan Bye</w:t>
+      </w:r>
+    </w:p>
+    <w:p>
+      <w:pPr>
+        <w:rPr>
+          <w:b/>
+          <w:lang w:val="en-GB"/>
+        </w:rPr>
+      </w:pPr>
+      <w:r>
+        <w:rPr>
+          <w:b/>
+          <w:lang w:val="en-GB"/>
         </w:rPr>
         <w:t xml:space="preserve">Student id: </w:t>
       </w:r>
@@ -313,120 +438,14 @@
     <w:p>
       <w:pPr>
         <w:rPr>
-          <w:b/>
-          <w:lang w:val="nl-NL"/>
-        </w:rPr>
-      </w:pPr>
-    </w:p>
-    <w:p>
-      <w:pPr>
-        <w:rPr>
-          <w:b/>
-          <w:lang w:val="nl-NL"/>
-        </w:rPr>
-      </w:pPr>
-      <w:r>
-        <w:rPr>
-          <w:b/>
-          <w:lang w:val="nl-NL"/>
-        </w:rPr>
-        <w:t>Student 2</w:t>
-      </w:r>
-    </w:p>
-    <w:p>
-      <w:pPr>
-        <w:rPr>
-          <w:b/>
-          <w:lang w:val="nl-NL"/>
-        </w:rPr>
-      </w:pPr>
-      <w:r>
-        <w:rPr>
-          <w:b/>
-          <w:lang w:val="nl-NL"/>
-        </w:rPr>
-        <w:t xml:space="preserve">Name: </w:t>
-      </w:r>
-    </w:p>
-    <w:p>
-      <w:pPr>
-        <w:rPr>
-          <w:b/>
-          <w:lang w:val="nl-NL"/>
-        </w:rPr>
-      </w:pPr>
-      <w:r>
-        <w:rPr>
-          <w:b/>
-          <w:lang w:val="nl-NL"/>
-        </w:rPr>
-        <w:t xml:space="preserve">Student id: </w:t>
-      </w:r>
-    </w:p>
-    <w:p>
-      <w:pPr>
-        <w:rPr>
-          <w:b/>
-          <w:lang w:val="nl-NL"/>
-        </w:rPr>
-      </w:pPr>
-    </w:p>
-    <w:p>
-      <w:pPr>
-        <w:rPr>
-          <w:b/>
-          <w:lang w:val="nl-NL"/>
-        </w:rPr>
-      </w:pPr>
-      <w:r>
-        <w:rPr>
-          <w:b/>
-          <w:lang w:val="nl-NL"/>
-        </w:rPr>
-        <w:t>Student 3</w:t>
-      </w:r>
-    </w:p>
-    <w:p>
-      <w:pPr>
-        <w:rPr>
-          <w:b/>
-          <w:lang w:val="nl-NL"/>
-        </w:rPr>
-      </w:pPr>
-      <w:r>
-        <w:rPr>
-          <w:b/>
-          <w:lang w:val="nl-NL"/>
-        </w:rPr>
-        <w:t xml:space="preserve">Name: </w:t>
-      </w:r>
-    </w:p>
-    <w:p>
-      <w:pPr>
-        <w:rPr>
-          <w:b/>
-          <w:lang w:val="nl-NL"/>
-        </w:rPr>
-      </w:pPr>
-      <w:r>
-        <w:rPr>
-          <w:b/>
-          <w:lang w:val="nl-NL"/>
-        </w:rPr>
-        <w:t xml:space="preserve">Student id: </w:t>
-      </w:r>
-    </w:p>
-    <w:p>
-      <w:pPr>
-        <w:rPr>
-          <w:lang w:val="nl-NL"/>
-        </w:rPr>
-      </w:pPr>
-    </w:p>
-    <w:p>
-      <w:pPr>
-        <w:rPr>
-          <w:lang w:val="nl-NL"/>
+          <w:lang w:val="en-GB"/>
+        </w:rPr>
+      </w:pPr>
+    </w:p>
+    <w:p>
+      <w:pPr>
+        <w:rPr>
+          <w:lang w:val="en-GB"/>
         </w:rPr>
       </w:pPr>
     </w:p>
@@ -438,87 +457,69 @@
       <w:bookmarkEnd w:id="1"/>
       <w:r>
         <w:lastRenderedPageBreak/>
-        <w:t xml:space="preserve">PART A:  Linguistic analysis using </w:t>
-      </w:r>
-      <w:proofErr w:type="spellStart"/>
-      <w:r>
-        <w:t>spaCy</w:t>
-      </w:r>
-      <w:proofErr w:type="spellEnd"/>
+        <w:t xml:space="preserve">PART A:  Linguistic analysis using spaCy </w:t>
+      </w:r>
+    </w:p>
+    <w:p>
+      <w:r>
+        <w:t xml:space="preserve">In the first part of the assignment, we focus on an analysis of the sentences in the training data. </w:t>
+      </w:r>
+    </w:p>
+    <w:p>
+      <w:pPr>
+        <w:rPr>
+          <w:i/>
+        </w:rPr>
+      </w:pPr>
+      <w:r>
+        <w:rPr>
+          <w:b/>
+        </w:rPr>
+        <w:t>File:</w:t>
+      </w:r>
       <w:r>
         <w:t xml:space="preserve"> </w:t>
       </w:r>
-    </w:p>
-    <w:p>
-      <w:r>
-        <w:t xml:space="preserve">In the first part of the assignment, we focus on an analysis of the sentences in the training data. </w:t>
-      </w:r>
-    </w:p>
-    <w:p>
-      <w:pPr>
+      <w:r>
         <w:rPr>
           <w:i/>
         </w:rPr>
-      </w:pPr>
-      <w:r>
-        <w:rPr>
-          <w:b/>
-        </w:rPr>
-        <w:t>File:</w:t>
-      </w:r>
-      <w:r>
-        <w:t xml:space="preserve"> </w:t>
-      </w:r>
-      <w:r>
+        <w:t>data/preprocessed/train/sentences.txt</w:t>
+      </w:r>
+    </w:p>
+    <w:p>
+      <w:pPr>
         <w:rPr>
           <w:i/>
         </w:rPr>
-        <w:t>data/preprocessed/train/sentences.txt</w:t>
-      </w:r>
-    </w:p>
-    <w:p>
-      <w:pPr>
+      </w:pPr>
+      <w:r>
+        <w:t xml:space="preserve">Implement your analyses in </w:t>
+      </w:r>
+      <w:r>
         <w:rPr>
           <w:i/>
         </w:rPr>
-      </w:pPr>
-      <w:r>
-        <w:t xml:space="preserve">Implement your analyses in </w:t>
-      </w:r>
-      <w:r>
+        <w:t>TODO_analyses.py.</w:t>
+      </w:r>
+    </w:p>
+    <w:p>
+      <w:pPr>
         <w:rPr>
           <w:i/>
         </w:rPr>
-        <w:t>TODO_analyses.py.</w:t>
-      </w:r>
-    </w:p>
-    <w:p>
-      <w:pPr>
+      </w:pPr>
+    </w:p>
+    <w:p>
+      <w:r>
+        <w:t xml:space="preserve">Note that we are using the most recent spaCy version (3.2) and the model </w:t>
+      </w:r>
+      <w:r>
         <w:rPr>
           <w:i/>
         </w:rPr>
-      </w:pPr>
-    </w:p>
-    <w:p>
-      <w:r>
-        <w:t xml:space="preserve">Note that we are using the most recent </w:t>
-      </w:r>
-      <w:proofErr w:type="spellStart"/>
-      <w:r>
-        <w:t>spaCy</w:t>
-      </w:r>
-      <w:proofErr w:type="spellEnd"/>
-      <w:r>
-        <w:t xml:space="preserve"> version (3.2) and the model </w:t>
-      </w:r>
-      <w:proofErr w:type="spellStart"/>
-      <w:r>
-        <w:rPr>
-          <w:i/>
-        </w:rPr>
         <w:t>en_core_web_sm</w:t>
       </w:r>
-      <w:proofErr w:type="spellEnd"/>
       <w:r>
         <w:t xml:space="preserve">. Results might vary for other versions. If you cannot use 3.2, clearly explain this to your TA and specify on your submission which version you are using instead. </w:t>
       </w:r>
@@ -558,15 +559,7 @@
       </w:r>
       <w:r>
         <w:br/>
-        <w:t xml:space="preserve">Process the dataset using the </w:t>
-      </w:r>
-      <w:proofErr w:type="spellStart"/>
-      <w:r>
-        <w:t>spaCy</w:t>
-      </w:r>
-      <w:proofErr w:type="spellEnd"/>
-      <w:r>
-        <w:t xml:space="preserve"> package and extract the following information:</w:t>
+        <w:t>Process the dataset using the spaCy package and extract the following information:</w:t>
       </w:r>
     </w:p>
     <w:p>
@@ -679,24 +672,14 @@
       <w:r>
         <w:t xml:space="preserve"> part-of-speech tagger on the dataset and identify the ten most frequent POS tags. Complete the table below for these ten tags (the tagger in the model </w:t>
       </w:r>
-      <w:proofErr w:type="spellStart"/>
       <w:r>
         <w:rPr>
           <w:i/>
         </w:rPr>
         <w:t>en_core_web_sm</w:t>
       </w:r>
-      <w:proofErr w:type="spellEnd"/>
-      <w:r>
-        <w:t xml:space="preserve"> is trained on the PENN Treebank </w:t>
-      </w:r>
-      <w:proofErr w:type="spellStart"/>
-      <w:r>
-        <w:t>tagset</w:t>
-      </w:r>
-      <w:proofErr w:type="spellEnd"/>
-      <w:r>
-        <w:t xml:space="preserve">). </w:t>
+      <w:r>
+        <w:t xml:space="preserve"> is trained on the PENN Treebank tagset). </w:t>
       </w:r>
     </w:p>
     <w:p>
@@ -763,7 +746,6 @@
                 <w:szCs w:val="16"/>
               </w:rPr>
             </w:pPr>
-            <w:proofErr w:type="spellStart"/>
             <w:r>
               <w:rPr>
                 <w:sz w:val="16"/>
@@ -771,7 +753,6 @@
               </w:rPr>
               <w:t>Finegrained</w:t>
             </w:r>
-            <w:proofErr w:type="spellEnd"/>
             <w:r>
               <w:rPr>
                 <w:sz w:val="16"/>
@@ -3516,9 +3497,8 @@
           <w:sz w:val="18"/>
           <w:szCs w:val="18"/>
         </w:rPr>
-        <w:t xml:space="preserve">NNP </w:t>
-      </w:r>
-      <w:proofErr w:type="spellStart"/>
+        <w:t>NNP NNP</w:t>
+      </w:r>
       <w:r>
         <w:rPr>
           <w:rFonts w:ascii="Helvetica" w:hAnsi="Helvetica" w:cs="Helvetica"/>
@@ -3528,9 +3508,8 @@
           <w:sz w:val="18"/>
           <w:szCs w:val="18"/>
         </w:rPr>
-        <w:t>NNP</w:t>
-      </w:r>
-      <w:proofErr w:type="spellEnd"/>
+        <w:t xml:space="preserve">, </w:t>
+      </w:r>
       <w:r>
         <w:rPr>
           <w:rFonts w:ascii="Helvetica" w:hAnsi="Helvetica" w:cs="Helvetica"/>
@@ -3540,7 +3519,7 @@
           <w:sz w:val="18"/>
           <w:szCs w:val="18"/>
         </w:rPr>
-        <w:t xml:space="preserve">, </w:t>
+        <w:t>DT NN</w:t>
       </w:r>
       <w:r>
         <w:rPr>
@@ -3551,7 +3530,7 @@
           <w:sz w:val="18"/>
           <w:szCs w:val="18"/>
         </w:rPr>
-        <w:t>DT NN</w:t>
+        <w:t>, IN DT</w:t>
       </w:r>
       <w:r>
         <w:rPr>
@@ -3562,17 +3541,6 @@
           <w:sz w:val="18"/>
           <w:szCs w:val="18"/>
         </w:rPr>
-        <w:t>, IN DT</w:t>
-      </w:r>
-      <w:r>
-        <w:rPr>
-          <w:rFonts w:ascii="Helvetica" w:hAnsi="Helvetica" w:cs="Helvetica"/>
-          <w:b/>
-          <w:bCs/>
-          <w:color w:val="000000"/>
-          <w:sz w:val="18"/>
-          <w:szCs w:val="18"/>
-        </w:rPr>
         <w:tab/>
       </w:r>
     </w:p>
@@ -3584,23 +3552,7 @@
         <w:t xml:space="preserve">POS trigrams: </w:t>
       </w:r>
       <w:r>
-        <w:t xml:space="preserve">IN DT NN, NNP </w:t>
-      </w:r>
-      <w:proofErr w:type="spellStart"/>
-      <w:r>
-        <w:t>NNP</w:t>
-      </w:r>
-      <w:proofErr w:type="spellEnd"/>
-      <w:r>
-        <w:t xml:space="preserve"> </w:t>
-      </w:r>
-      <w:proofErr w:type="spellStart"/>
-      <w:r>
-        <w:t>NNP</w:t>
-      </w:r>
-      <w:proofErr w:type="spellEnd"/>
-      <w:r>
-        <w:t>, DT NN IN</w:t>
+        <w:t>IN DT NN, NNP NNP NNP, DT NN IN</w:t>
       </w:r>
     </w:p>
     <w:p/>
@@ -3921,7 +3873,6 @@
         <w:t>PART B:  Understanding the task of complex word identification</w:t>
       </w:r>
     </w:p>
-    <w:p/>
     <w:p>
       <w:pPr>
         <w:numPr>
@@ -3936,13 +3887,7 @@
         <w:t>Explore the dataset</w:t>
       </w:r>
       <w:r>
-        <w:t xml:space="preserve"> (1.5 </w:t>
-      </w:r>
-      <w:r>
-        <w:t>p</w:t>
-      </w:r>
-      <w:r>
-        <w:t>oints)</w:t>
+        <w:t xml:space="preserve"> (1.5 points)</w:t>
       </w:r>
       <w:r>
         <w:br/>
@@ -3958,13 +3903,7 @@
         </w:r>
       </w:hyperlink>
       <w:r>
-        <w:t xml:space="preserve">) of the dataset and provide an answer </w:t>
-      </w:r>
-      <w:r>
-        <w:t xml:space="preserve">to </w:t>
-      </w:r>
-      <w:r>
-        <w:t xml:space="preserve">the following questions: </w:t>
+        <w:t xml:space="preserve">) of the dataset and provide an answer to the following questions: </w:t>
       </w:r>
     </w:p>
     <w:p>
@@ -3972,24 +3911,205 @@
         <w:ind w:firstLine="720"/>
       </w:pPr>
       <w:r>
-        <w:t xml:space="preserve">a) </w:t>
-      </w:r>
-      <w:r>
-        <w:t xml:space="preserve">What do the start and offset values refer to? Provide an example. </w:t>
+        <w:t xml:space="preserve">a) What do the start and offset values refer to? Provide an example. </w:t>
       </w:r>
     </w:p>
     <w:p/>
+    <w:p>
+      <w:r>
+        <w:t>T</w:t>
+      </w:r>
+      <w:r>
+        <w:t>he start value refers to the first character in the string of the target word. The offset value refers to the last character + 1 of the target word.</w:t>
+      </w:r>
+    </w:p>
     <w:p/>
+    <w:p>
+      <w:r>
+        <w:t xml:space="preserve">Example (stored in </w:t>
+      </w:r>
+      <w:r>
+        <w:rPr>
+          <w:b/>
+          <w:bCs/>
+        </w:rPr>
+        <w:t>sentence</w:t>
+      </w:r>
+      <w:r>
+        <w:t>)</w:t>
+      </w:r>
+    </w:p>
     <w:p/>
     <w:p>
       <w:pPr>
+        <w:shd w:val="clear" w:color="auto" w:fill="FFFFFF"/>
+        <w:tabs>
+          <w:tab w:val="left" w:pos="916"/>
+          <w:tab w:val="left" w:pos="1832"/>
+          <w:tab w:val="left" w:pos="2748"/>
+          <w:tab w:val="left" w:pos="3664"/>
+          <w:tab w:val="left" w:pos="4580"/>
+          <w:tab w:val="left" w:pos="5496"/>
+          <w:tab w:val="left" w:pos="6412"/>
+          <w:tab w:val="left" w:pos="7328"/>
+          <w:tab w:val="left" w:pos="8244"/>
+          <w:tab w:val="left" w:pos="9160"/>
+          <w:tab w:val="left" w:pos="10076"/>
+          <w:tab w:val="left" w:pos="10992"/>
+          <w:tab w:val="left" w:pos="11908"/>
+          <w:tab w:val="left" w:pos="12824"/>
+          <w:tab w:val="left" w:pos="13740"/>
+          <w:tab w:val="left" w:pos="14656"/>
+        </w:tabs>
+        <w:wordWrap w:val="0"/>
+        <w:spacing w:line="240" w:lineRule="auto"/>
+        <w:textAlignment w:val="baseline"/>
+        <w:rPr>
+          <w:rFonts w:ascii="Courier New" w:eastAsia="Times New Roman" w:hAnsi="Courier New" w:cs="Courier New"/>
+          <w:color w:val="000000"/>
+          <w:sz w:val="21"/>
+          <w:szCs w:val="21"/>
+          <w:lang w:val="en-GB" w:eastAsia="en-GB"/>
+        </w:rPr>
+      </w:pPr>
+      <w:r>
+        <w:rPr>
+          <w:rFonts w:ascii="Courier New" w:eastAsia="Times New Roman" w:hAnsi="Courier New" w:cs="Courier New"/>
+          <w:color w:val="000000"/>
+          <w:sz w:val="21"/>
+          <w:szCs w:val="21"/>
+          <w:lang w:val="en-GB" w:eastAsia="en-GB"/>
+        </w:rPr>
+        <w:t>#37-1 Guatemalan Supreme Court approves impeachment of President Molina Yesterday in Guatemala, the Supreme Court approved the attorney general's request to impeach President Otto Pérez Molina.</w:t>
+      </w:r>
+    </w:p>
+    <w:p>
+      <w:pPr>
+        <w:shd w:val="clear" w:color="auto" w:fill="FFFFFF"/>
+        <w:tabs>
+          <w:tab w:val="left" w:pos="916"/>
+          <w:tab w:val="left" w:pos="1832"/>
+          <w:tab w:val="left" w:pos="2748"/>
+          <w:tab w:val="left" w:pos="3664"/>
+          <w:tab w:val="left" w:pos="4580"/>
+          <w:tab w:val="left" w:pos="5496"/>
+          <w:tab w:val="left" w:pos="6412"/>
+          <w:tab w:val="left" w:pos="7328"/>
+          <w:tab w:val="left" w:pos="8244"/>
+          <w:tab w:val="left" w:pos="9160"/>
+          <w:tab w:val="left" w:pos="10076"/>
+          <w:tab w:val="left" w:pos="10992"/>
+          <w:tab w:val="left" w:pos="11908"/>
+          <w:tab w:val="left" w:pos="12824"/>
+          <w:tab w:val="left" w:pos="13740"/>
+          <w:tab w:val="left" w:pos="14656"/>
+        </w:tabs>
+        <w:wordWrap w:val="0"/>
+        <w:spacing w:line="240" w:lineRule="auto"/>
+        <w:textAlignment w:val="baseline"/>
+        <w:rPr>
+          <w:rFonts w:ascii="Courier New" w:eastAsia="Times New Roman" w:hAnsi="Courier New" w:cs="Courier New"/>
+          <w:color w:val="000000"/>
+          <w:sz w:val="21"/>
+          <w:szCs w:val="21"/>
+          <w:lang w:val="en-GB" w:eastAsia="en-GB"/>
+        </w:rPr>
+      </w:pPr>
+    </w:p>
+    <w:p>
+      <w:pPr>
+        <w:rPr>
+          <w:lang w:val="en-GB"/>
+        </w:rPr>
+      </w:pPr>
+      <w:r>
+        <w:rPr>
+          <w:lang w:val="en-GB"/>
+        </w:rPr>
+        <w:t>For this sentence, the start == 31, and offset == 39.The target word ‘approves’ starts at the 31</w:t>
+      </w:r>
+      <w:r>
+        <w:rPr>
+          <w:vertAlign w:val="superscript"/>
+          <w:lang w:val="en-GB"/>
+        </w:rPr>
+        <w:t>st</w:t>
+      </w:r>
+      <w:r>
+        <w:rPr>
+          <w:lang w:val="en-GB"/>
+        </w:rPr>
+        <w:t xml:space="preserve"> character, and ends at the 38</w:t>
+      </w:r>
+      <w:r>
+        <w:rPr>
+          <w:vertAlign w:val="superscript"/>
+          <w:lang w:val="en-GB"/>
+        </w:rPr>
+        <w:t>th</w:t>
+      </w:r>
+      <w:r>
+        <w:rPr>
+          <w:lang w:val="en-GB"/>
+        </w:rPr>
+        <w:t xml:space="preserve"> character of the string. If you fill in the start and offset values in a list slicing statement:</w:t>
+      </w:r>
+    </w:p>
+    <w:p>
+      <w:pPr>
+        <w:rPr>
+          <w:lang w:val="en-GB"/>
+        </w:rPr>
+      </w:pPr>
+      <w:r>
+        <w:rPr>
+          <w:b/>
+          <w:bCs/>
+          <w:lang w:val="en-GB"/>
+        </w:rPr>
+        <w:t>sentence</w:t>
+      </w:r>
+      <w:r>
+        <w:rPr>
+          <w:lang w:val="en-GB"/>
+        </w:rPr>
+        <w:t xml:space="preserve">[31:39] </w:t>
+      </w:r>
+    </w:p>
+    <w:p>
+      <w:pPr>
+        <w:rPr>
+          <w:lang w:val="en-GB"/>
+        </w:rPr>
+      </w:pPr>
+    </w:p>
+    <w:p>
+      <w:pPr>
+        <w:rPr>
+          <w:lang w:val="en-GB"/>
+        </w:rPr>
+      </w:pPr>
+      <w:r>
+        <w:rPr>
+          <w:lang w:val="en-GB"/>
+        </w:rPr>
+        <w:t>which gives exactly the target word ‘sentence’ (since the value after the colon is not included for list slicing).</w:t>
+      </w:r>
+    </w:p>
+    <w:p>
+      <w:pPr>
+        <w:rPr>
+          <w:lang w:val="en-GB"/>
+        </w:rPr>
+      </w:pPr>
+    </w:p>
+    <w:p/>
+    <w:p>
+      <w:pPr>
         <w:ind w:firstLine="720"/>
       </w:pPr>
       <w:r>
-        <w:t xml:space="preserve">b) </w:t>
-      </w:r>
-      <w:r>
-        <w:t>What does it mean if a target word has a probabilistic label of 0.4?</w:t>
+        <w:t>b) What does it mean if a target word has a probabilistic label of 0.4?</w:t>
       </w:r>
     </w:p>
     <w:p>
@@ -4001,39 +4121,169 @@
       </w:r>
     </w:p>
     <w:p>
-      <w:pPr>
-        <w:ind w:left="720"/>
-      </w:pPr>
-    </w:p>
-    <w:p>
-      <w:pPr>
-        <w:ind w:left="720"/>
-      </w:pPr>
-    </w:p>
-    <w:p>
-      <w:pPr>
-        <w:ind w:left="720"/>
-      </w:pPr>
-    </w:p>
-    <w:p>
-      <w:pPr>
-        <w:ind w:left="720"/>
-      </w:pPr>
-      <w:r>
-        <w:t xml:space="preserve">c) </w:t>
-      </w:r>
-      <w:r>
-        <w:t xml:space="preserve">The dataset was annotated by native and non-native speakers. How do the </w:t>
-      </w:r>
-      <w:r>
-        <w:t xml:space="preserve">binary and the probabilistic complexity </w:t>
-      </w:r>
-      <w:r>
-        <w:t xml:space="preserve">label account for this distinction? </w:t>
+      <w:r>
+        <w:t>probabilistic label = the number of annotators who marked the word as difficult / the total number of annotators.</w:t>
       </w:r>
     </w:p>
     <w:p/>
+    <w:p>
+      <w:r>
+        <w:t>So it is the ratio of annotators who marked it difficult to the total number of annotators.</w:t>
+      </w:r>
+    </w:p>
+    <w:p>
+      <w:pPr>
+        <w:ind w:left="720"/>
+      </w:pPr>
+    </w:p>
+    <w:p>
+      <w:pPr>
+        <w:ind w:left="720"/>
+      </w:pPr>
+    </w:p>
+    <w:p>
+      <w:pPr>
+        <w:ind w:left="720"/>
+      </w:pPr>
+      <w:r>
+        <w:t xml:space="preserve">c) The dataset was annotated by native and non-native speakers. How do the binary and the probabilistic complexity label account for this distinction? </w:t>
+      </w:r>
+    </w:p>
     <w:p/>
+    <w:p>
+      <w:pPr>
+        <w:shd w:val="clear" w:color="auto" w:fill="FFFFFF"/>
+        <w:spacing w:line="240" w:lineRule="auto"/>
+        <w:rPr>
+          <w:rFonts w:ascii="Helvetica" w:eastAsia="Times New Roman" w:hAnsi="Helvetica" w:cs="Helvetica"/>
+          <w:color w:val="000000"/>
+          <w:sz w:val="21"/>
+          <w:szCs w:val="21"/>
+          <w:lang w:val="en-GB" w:eastAsia="en-GB"/>
+        </w:rPr>
+      </w:pPr>
+      <w:r>
+        <w:rPr>
+          <w:rFonts w:ascii="Helvetica" w:eastAsia="Times New Roman" w:hAnsi="Helvetica" w:cs="Helvetica"/>
+          <w:color w:val="000000"/>
+          <w:sz w:val="21"/>
+          <w:szCs w:val="21"/>
+          <w:lang w:val="en-GB" w:eastAsia="en-GB"/>
+        </w:rPr>
+        <w:t>They do not account for this distinction:</w:t>
+      </w:r>
+    </w:p>
+    <w:p>
+      <w:pPr>
+        <w:numPr>
+          <w:ilvl w:val="0"/>
+          <w:numId w:val="6"/>
+        </w:numPr>
+        <w:shd w:val="clear" w:color="auto" w:fill="FFFFFF"/>
+        <w:spacing w:before="100" w:beforeAutospacing="1" w:after="100" w:afterAutospacing="1" w:line="240" w:lineRule="auto"/>
+        <w:rPr>
+          <w:rFonts w:ascii="Helvetica" w:eastAsia="Times New Roman" w:hAnsi="Helvetica" w:cs="Helvetica"/>
+          <w:color w:val="000000"/>
+          <w:sz w:val="21"/>
+          <w:szCs w:val="21"/>
+          <w:lang w:val="en-GB" w:eastAsia="en-GB"/>
+        </w:rPr>
+      </w:pPr>
+      <w:r>
+        <w:rPr>
+          <w:rFonts w:ascii="Helvetica" w:eastAsia="Times New Roman" w:hAnsi="Helvetica" w:cs="Helvetica"/>
+          <w:color w:val="000000"/>
+          <w:sz w:val="21"/>
+          <w:szCs w:val="21"/>
+          <w:lang w:val="en-GB" w:eastAsia="en-GB"/>
+        </w:rPr>
+        <w:t>For binary: if either a native or non-native speaker marks the target word as difficult, the label is set to 1, and zero otherwise.</w:t>
+      </w:r>
+      <w:r>
+        <w:rPr>
+          <w:rFonts w:ascii="Helvetica" w:eastAsia="Times New Roman" w:hAnsi="Helvetica" w:cs="Helvetica"/>
+          <w:color w:val="000000"/>
+          <w:sz w:val="21"/>
+          <w:szCs w:val="21"/>
+          <w:lang w:val="en-GB" w:eastAsia="en-GB"/>
+        </w:rPr>
+        <w:t xml:space="preserve"> Thus, no distinction is made.</w:t>
+      </w:r>
+    </w:p>
+    <w:p>
+      <w:pPr>
+        <w:numPr>
+          <w:ilvl w:val="0"/>
+          <w:numId w:val="6"/>
+        </w:numPr>
+        <w:shd w:val="clear" w:color="auto" w:fill="FFFFFF"/>
+        <w:spacing w:before="100" w:beforeAutospacing="1" w:after="100" w:afterAutospacing="1" w:line="240" w:lineRule="auto"/>
+        <w:rPr>
+          <w:rFonts w:ascii="Helvetica" w:eastAsia="Times New Roman" w:hAnsi="Helvetica" w:cs="Helvetica"/>
+          <w:color w:val="000000"/>
+          <w:sz w:val="21"/>
+          <w:szCs w:val="21"/>
+          <w:lang w:val="en-GB" w:eastAsia="en-GB"/>
+        </w:rPr>
+      </w:pPr>
+      <w:r>
+        <w:rPr>
+          <w:rFonts w:ascii="Helvetica" w:eastAsia="Times New Roman" w:hAnsi="Helvetica" w:cs="Helvetica"/>
+          <w:color w:val="000000"/>
+          <w:sz w:val="21"/>
+          <w:szCs w:val="21"/>
+          <w:lang w:val="en-GB" w:eastAsia="en-GB"/>
+        </w:rPr>
+        <w:t>For probabilistic: no distinction is made between</w:t>
+      </w:r>
+      <w:r>
+        <w:rPr>
+          <w:rFonts w:ascii="Helvetica" w:eastAsia="Times New Roman" w:hAnsi="Helvetica" w:cs="Helvetica"/>
+          <w:color w:val="000000"/>
+          <w:sz w:val="21"/>
+          <w:szCs w:val="21"/>
+          <w:lang w:val="en-GB" w:eastAsia="en-GB"/>
+        </w:rPr>
+        <w:t xml:space="preserve"> a word being</w:t>
+      </w:r>
+      <w:r>
+        <w:rPr>
+          <w:rFonts w:ascii="Helvetica" w:eastAsia="Times New Roman" w:hAnsi="Helvetica" w:cs="Helvetica"/>
+          <w:color w:val="000000"/>
+          <w:sz w:val="21"/>
+          <w:szCs w:val="21"/>
+          <w:lang w:val="en-GB" w:eastAsia="en-GB"/>
+        </w:rPr>
+        <w:t xml:space="preserve"> marked as difficult by native and non-native speakers. Both</w:t>
+      </w:r>
+      <w:r>
+        <w:rPr>
+          <w:rFonts w:ascii="Helvetica" w:eastAsia="Times New Roman" w:hAnsi="Helvetica" w:cs="Helvetica"/>
+          <w:color w:val="000000"/>
+          <w:sz w:val="21"/>
+          <w:szCs w:val="21"/>
+          <w:lang w:val="en-GB" w:eastAsia="en-GB"/>
+        </w:rPr>
+        <w:t xml:space="preserve"> types of annotators</w:t>
+      </w:r>
+      <w:r>
+        <w:rPr>
+          <w:rFonts w:ascii="Helvetica" w:eastAsia="Times New Roman" w:hAnsi="Helvetica" w:cs="Helvetica"/>
+          <w:color w:val="000000"/>
+          <w:sz w:val="21"/>
+          <w:szCs w:val="21"/>
+          <w:lang w:val="en-GB" w:eastAsia="en-GB"/>
+        </w:rPr>
+        <w:t xml:space="preserve"> are counted in the numerator (and the total number of annotators is counted for the denominator).</w:t>
+      </w:r>
+    </w:p>
+    <w:p>
+      <w:pPr>
+        <w:rPr>
+          <w:lang w:val="en-GB"/>
+        </w:rPr>
+      </w:pPr>
+    </w:p>
     <w:p/>
     <w:p/>
     <w:p>
@@ -4070,7 +4320,6 @@
         <w:ind w:firstLine="720"/>
       </w:pPr>
       <w:r>
-        <w:lastRenderedPageBreak/>
         <w:t xml:space="preserve">Let’s have a closer look at the labels for this task. </w:t>
       </w:r>
       <w:r>
@@ -4084,30 +4333,8 @@
         <w:rPr>
           <w:i/>
         </w:rPr>
-        <w:t>data/original/</w:t>
-      </w:r>
-      <w:proofErr w:type="spellStart"/>
-      <w:r>
-        <w:rPr>
-          <w:i/>
-        </w:rPr>
-        <w:t>english</w:t>
-      </w:r>
-      <w:proofErr w:type="spellEnd"/>
-      <w:r>
-        <w:rPr>
-          <w:i/>
-        </w:rPr>
-        <w:t>/</w:t>
-      </w:r>
-      <w:proofErr w:type="spellStart"/>
-      <w:r>
-        <w:rPr>
-          <w:i/>
-        </w:rPr>
-        <w:t>WikiNews_Train.tsv</w:t>
-      </w:r>
-      <w:proofErr w:type="spellEnd"/>
+        <w:t>data/original/english/WikiNews_Train.tsv</w:t>
+      </w:r>
       <w:r>
         <w:t xml:space="preserve"> and extract the following columns: </w:t>
       </w:r>
@@ -4138,47 +4365,111 @@
         <w:ind w:left="720"/>
       </w:pPr>
       <w:r>
-        <w:t xml:space="preserve">Number of instances labeled with 0: </w:t>
-      </w:r>
-    </w:p>
-    <w:p>
-      <w:pPr>
-        <w:ind w:left="720"/>
-      </w:pPr>
-      <w:r>
-        <w:t xml:space="preserve">Number of instances labeled with 1: </w:t>
-      </w:r>
-    </w:p>
-    <w:p>
-      <w:pPr>
-        <w:ind w:left="720"/>
-      </w:pPr>
-      <w:r>
-        <w:t xml:space="preserve">Min, max, median, mean, and </w:t>
-      </w:r>
-      <w:proofErr w:type="spellStart"/>
-      <w:r>
-        <w:t>stdev</w:t>
-      </w:r>
-      <w:proofErr w:type="spellEnd"/>
-      <w:r>
-        <w:t xml:space="preserve"> of the probabilistic label: </w:t>
-      </w:r>
-    </w:p>
-    <w:p>
-      <w:pPr>
-        <w:ind w:left="720"/>
+        <w:t>Number of instances labeled with 0: 4530</w:t>
+      </w:r>
+    </w:p>
+    <w:p>
+      <w:pPr>
+        <w:ind w:left="720"/>
+      </w:pPr>
+      <w:r>
+        <w:t>Number of instances labeled with 1: 3215</w:t>
+      </w:r>
+    </w:p>
+    <w:p>
+      <w:pPr>
+        <w:ind w:left="720"/>
+      </w:pPr>
+      <w:r>
+        <w:t xml:space="preserve">Min, max, median, mean, and stdev of the probabilistic label: </w:t>
+      </w:r>
+    </w:p>
+    <w:p>
+      <w:pPr>
+        <w:pStyle w:val="ListParagraph"/>
+        <w:numPr>
+          <w:ilvl w:val="1"/>
+          <w:numId w:val="6"/>
+        </w:numPr>
+      </w:pPr>
+      <w:r>
+        <w:t>Min = 0.0</w:t>
+      </w:r>
+    </w:p>
+    <w:p>
+      <w:pPr>
+        <w:pStyle w:val="ListParagraph"/>
+        <w:numPr>
+          <w:ilvl w:val="1"/>
+          <w:numId w:val="6"/>
+        </w:numPr>
+      </w:pPr>
+      <w:r>
+        <w:t>Max = 1.0</w:t>
+      </w:r>
+    </w:p>
+    <w:p>
+      <w:pPr>
+        <w:pStyle w:val="ListParagraph"/>
+        <w:numPr>
+          <w:ilvl w:val="1"/>
+          <w:numId w:val="6"/>
+        </w:numPr>
+      </w:pPr>
+      <w:r>
+        <w:t>Median = 0.0</w:t>
+      </w:r>
+    </w:p>
+    <w:p>
+      <w:pPr>
+        <w:pStyle w:val="ListParagraph"/>
+        <w:numPr>
+          <w:ilvl w:val="1"/>
+          <w:numId w:val="6"/>
+        </w:numPr>
+      </w:pPr>
+      <w:r>
+        <w:t xml:space="preserve">Mean = </w:t>
+      </w:r>
+      <w:r>
+        <w:t>0.083951</w:t>
+      </w:r>
+    </w:p>
+    <w:p>
+      <w:pPr>
+        <w:pStyle w:val="ListParagraph"/>
+        <w:numPr>
+          <w:ilvl w:val="1"/>
+          <w:numId w:val="6"/>
+        </w:numPr>
+      </w:pPr>
+      <w:r>
+        <w:t xml:space="preserve">Stdev = </w:t>
+      </w:r>
+      <w:r>
+        <w:t>0.169690</w:t>
+      </w:r>
+    </w:p>
+    <w:p>
+      <w:pPr>
+        <w:ind w:left="720"/>
+        <w:rPr>
+          <w:lang w:val="en-GB"/>
+        </w:rPr>
       </w:pPr>
       <w:r>
         <w:t xml:space="preserve">Number of instances consisting of more than one token: </w:t>
       </w:r>
-    </w:p>
-    <w:p>
-      <w:pPr>
-        <w:ind w:left="720"/>
-      </w:pPr>
-      <w:r>
-        <w:t xml:space="preserve">Maximum number of tokens for an instance: </w:t>
+      <w:r>
+        <w:t>1086</w:t>
+      </w:r>
+    </w:p>
+    <w:p>
+      <w:pPr>
+        <w:ind w:left="720"/>
+      </w:pPr>
+      <w:r>
+        <w:t>Maximum number of tokens for an instance: 10</w:t>
       </w:r>
     </w:p>
     <w:p>
@@ -4247,15 +4538,8 @@
         <w:ind w:left="720"/>
       </w:pPr>
       <w:r>
-        <w:t xml:space="preserve">Calculate the frequency of the tokens using the </w:t>
-      </w:r>
-      <w:proofErr w:type="spellStart"/>
-      <w:r>
-        <w:t>wordfreq</w:t>
-      </w:r>
-      <w:proofErr w:type="spellEnd"/>
-      <w:r>
-        <w:t xml:space="preserve"> package (</w:t>
+        <w:lastRenderedPageBreak/>
+        <w:t>Calculate the frequency of the tokens using the wordfreq package (</w:t>
       </w:r>
       <w:hyperlink r:id="rId9">
         <w:r>
@@ -4507,6 +4791,7 @@
         <w:ind w:left="720"/>
       </w:pPr>
       <w:r>
+        <w:lastRenderedPageBreak/>
         <w:t xml:space="preserve">Interpret the results in 3-5 sentences: </w:t>
       </w:r>
     </w:p>
@@ -4674,15 +4959,7 @@
         <w:ind w:left="720"/>
       </w:pPr>
       <w:r>
-        <w:t xml:space="preserve">Test different thresholds and choose the one which yields the highest accuracy on the </w:t>
-      </w:r>
-      <w:proofErr w:type="spellStart"/>
-      <w:r>
-        <w:t>dev_data</w:t>
-      </w:r>
-      <w:proofErr w:type="spellEnd"/>
-      <w:r>
-        <w:t xml:space="preserve">: </w:t>
+        <w:t xml:space="preserve">Test different thresholds and choose the one which yields the highest accuracy on the dev_data: </w:t>
       </w:r>
     </w:p>
     <w:p>
@@ -4708,7 +4985,6 @@
     </w:p>
     <w:p>
       <w:r>
-        <w:lastRenderedPageBreak/>
         <w:tab/>
         <w:t xml:space="preserve">Fill in the table below (round to two decimals!): </w:t>
       </w:r>
@@ -5071,6 +5347,7 @@
     </w:p>
     <w:p>
       <w:r>
+        <w:lastRenderedPageBreak/>
         <w:tab/>
       </w:r>
       <w:r>
@@ -5202,15 +5479,15 @@
     </w:p>
     <w:p>
       <w:r>
+        <w:t>Frequency: Test</w:t>
+      </w:r>
+    </w:p>
+    <w:p>
+      <w:r>
+        <w:rPr>
+          <w:noProof/>
+        </w:rPr>
         <w:lastRenderedPageBreak/>
-        <w:t>Frequency: Test</w:t>
-      </w:r>
-    </w:p>
-    <w:p>
-      <w:r>
-        <w:rPr>
-          <w:noProof/>
-        </w:rPr>
         <w:drawing>
           <wp:inline distT="0" distB="0" distL="0" distR="0" wp14:anchorId="71519339" wp14:editId="6A171161">
             <wp:extent cx="4724400" cy="3200400"/>
@@ -5588,14 +5865,12 @@
       <w:r>
         <w:t xml:space="preserve">, so that it writes the predictions to </w:t>
       </w:r>
-      <w:proofErr w:type="spellStart"/>
       <w:r>
         <w:rPr>
           <w:i/>
         </w:rPr>
         <w:t>model_output.tsv</w:t>
       </w:r>
-      <w:proofErr w:type="spellEnd"/>
       <w:r>
         <w:t>.</w:t>
       </w:r>
@@ -8280,20 +8555,129 @@
       </w:pPr>
     </w:lvl>
   </w:abstractNum>
-  <w:num w:numId="1">
+  <w:abstractNum w:abstractNumId="5" w15:restartNumberingAfterBreak="0">
+    <w:nsid w:val="78302368"/>
+    <w:multiLevelType w:val="multilevel"/>
+    <w:tmpl w:val="BB729F18"/>
+    <w:lvl w:ilvl="0">
+      <w:start w:val="1"/>
+      <w:numFmt w:val="decimal"/>
+      <w:lvlText w:val="%1."/>
+      <w:lvlJc w:val="left"/>
+      <w:pPr>
+        <w:tabs>
+          <w:tab w:val="num" w:pos="720"/>
+        </w:tabs>
+        <w:ind w:left="720" w:hanging="360"/>
+      </w:pPr>
+    </w:lvl>
+    <w:lvl w:ilvl="1">
+      <w:start w:val="1"/>
+      <w:numFmt w:val="bullet"/>
+      <w:lvlText w:val=""/>
+      <w:lvlJc w:val="left"/>
+      <w:pPr>
+        <w:ind w:left="1440" w:hanging="360"/>
+      </w:pPr>
+      <w:rPr>
+        <w:rFonts w:ascii="Symbol" w:eastAsia="Arial" w:hAnsi="Symbol" w:cs="Arial" w:hint="default"/>
+      </w:rPr>
+    </w:lvl>
+    <w:lvl w:ilvl="2" w:tentative="1">
+      <w:numFmt w:val="decimal"/>
+      <w:lvlText w:val="%3."/>
+      <w:lvlJc w:val="left"/>
+      <w:pPr>
+        <w:tabs>
+          <w:tab w:val="num" w:pos="2160"/>
+        </w:tabs>
+        <w:ind w:left="2160" w:hanging="360"/>
+      </w:pPr>
+    </w:lvl>
+    <w:lvl w:ilvl="3" w:tentative="1">
+      <w:numFmt w:val="decimal"/>
+      <w:lvlText w:val="%4."/>
+      <w:lvlJc w:val="left"/>
+      <w:pPr>
+        <w:tabs>
+          <w:tab w:val="num" w:pos="2880"/>
+        </w:tabs>
+        <w:ind w:left="2880" w:hanging="360"/>
+      </w:pPr>
+    </w:lvl>
+    <w:lvl w:ilvl="4" w:tentative="1">
+      <w:numFmt w:val="decimal"/>
+      <w:lvlText w:val="%5."/>
+      <w:lvlJc w:val="left"/>
+      <w:pPr>
+        <w:tabs>
+          <w:tab w:val="num" w:pos="3600"/>
+        </w:tabs>
+        <w:ind w:left="3600" w:hanging="360"/>
+      </w:pPr>
+    </w:lvl>
+    <w:lvl w:ilvl="5" w:tentative="1">
+      <w:numFmt w:val="decimal"/>
+      <w:lvlText w:val="%6."/>
+      <w:lvlJc w:val="left"/>
+      <w:pPr>
+        <w:tabs>
+          <w:tab w:val="num" w:pos="4320"/>
+        </w:tabs>
+        <w:ind w:left="4320" w:hanging="360"/>
+      </w:pPr>
+    </w:lvl>
+    <w:lvl w:ilvl="6" w:tentative="1">
+      <w:numFmt w:val="decimal"/>
+      <w:lvlText w:val="%7."/>
+      <w:lvlJc w:val="left"/>
+      <w:pPr>
+        <w:tabs>
+          <w:tab w:val="num" w:pos="5040"/>
+        </w:tabs>
+        <w:ind w:left="5040" w:hanging="360"/>
+      </w:pPr>
+    </w:lvl>
+    <w:lvl w:ilvl="7" w:tentative="1">
+      <w:numFmt w:val="decimal"/>
+      <w:lvlText w:val="%8."/>
+      <w:lvlJc w:val="left"/>
+      <w:pPr>
+        <w:tabs>
+          <w:tab w:val="num" w:pos="5760"/>
+        </w:tabs>
+        <w:ind w:left="5760" w:hanging="360"/>
+      </w:pPr>
+    </w:lvl>
+    <w:lvl w:ilvl="8" w:tentative="1">
+      <w:numFmt w:val="decimal"/>
+      <w:lvlText w:val="%9."/>
+      <w:lvlJc w:val="left"/>
+      <w:pPr>
+        <w:tabs>
+          <w:tab w:val="num" w:pos="6480"/>
+        </w:tabs>
+        <w:ind w:left="6480" w:hanging="360"/>
+      </w:pPr>
+    </w:lvl>
+  </w:abstractNum>
+  <w:num w:numId="1" w16cid:durableId="1723367183">
     <w:abstractNumId w:val="2"/>
   </w:num>
-  <w:num w:numId="2">
+  <w:num w:numId="2" w16cid:durableId="410196796">
     <w:abstractNumId w:val="1"/>
   </w:num>
-  <w:num w:numId="3">
+  <w:num w:numId="3" w16cid:durableId="154952612">
     <w:abstractNumId w:val="0"/>
   </w:num>
-  <w:num w:numId="4">
+  <w:num w:numId="4" w16cid:durableId="1480805625">
     <w:abstractNumId w:val="3"/>
   </w:num>
-  <w:num w:numId="5">
+  <w:num w:numId="5" w16cid:durableId="1306541804">
     <w:abstractNumId w:val="4"/>
+  </w:num>
+  <w:num w:numId="6" w16cid:durableId="615186464">
+    <w:abstractNumId w:val="5"/>
   </w:num>
 </w:numbering>
 </file>

</xml_diff>

<commit_message>
final change to doc
</commit_message>
<xml_diff>
--- a/Assignment 1_IntrotoNLP2022.docx
+++ b/Assignment 1_IntrotoNLP2022.docx
@@ -14,7 +14,15 @@
     <w:p/>
     <w:p>
       <w:r>
-        <w:t xml:space="preserve">In this assignment, we work with a dataset that contains sentences from news articles. It has been collected for a shared task at SemEval 2018 for </w:t>
+        <w:t xml:space="preserve">In this assignment, we work with a dataset that contains sentences from news articles. It has been collected for a shared task at </w:t>
+      </w:r>
+      <w:proofErr w:type="spellStart"/>
+      <w:r>
+        <w:t>SemEval</w:t>
+      </w:r>
+      <w:proofErr w:type="spellEnd"/>
+      <w:r>
+        <w:t xml:space="preserve"> 2018 for </w:t>
       </w:r>
       <w:r>
         <w:rPr>
@@ -86,12 +94,28 @@
         <w:t>pdf</w:t>
       </w:r>
       <w:r>
-        <w:t xml:space="preserve"> of this document, the format should not be changed. </w:t>
-      </w:r>
-    </w:p>
-    <w:p>
-      <w:r>
-        <w:t xml:space="preserve">All floating point numbers should be rounded to </w:t>
+        <w:t xml:space="preserve"> of this </w:t>
+      </w:r>
+      <w:proofErr w:type="gramStart"/>
+      <w:r>
+        <w:t>document,</w:t>
+      </w:r>
+      <w:proofErr w:type="gramEnd"/>
+      <w:r>
+        <w:t xml:space="preserve"> the format should not be changed. </w:t>
+      </w:r>
+    </w:p>
+    <w:p>
+      <w:r>
+        <w:t xml:space="preserve">All </w:t>
+      </w:r>
+      <w:proofErr w:type="gramStart"/>
+      <w:r>
+        <w:t>floating point</w:t>
+      </w:r>
+      <w:proofErr w:type="gramEnd"/>
+      <w:r>
+        <w:t xml:space="preserve"> numbers should be rounded to </w:t>
       </w:r>
       <w:r>
         <w:rPr>
@@ -138,7 +162,23 @@
         </w:rPr>
       </w:pPr>
       <w:r>
-        <w:t xml:space="preserve">You are allowed to use Python packages (e.g. pandas, sklearn). </w:t>
+        <w:t>You are allowed to use Python packages (</w:t>
+      </w:r>
+      <w:proofErr w:type="gramStart"/>
+      <w:r>
+        <w:t>e.g.</w:t>
+      </w:r>
+      <w:proofErr w:type="gramEnd"/>
+      <w:r>
+        <w:t xml:space="preserve"> pandas, </w:t>
+      </w:r>
+      <w:proofErr w:type="spellStart"/>
+      <w:r>
+        <w:t>sklearn</w:t>
+      </w:r>
+      <w:proofErr w:type="spellEnd"/>
+      <w:r>
+        <w:t xml:space="preserve">). </w:t>
       </w:r>
     </w:p>
     <w:p/>
@@ -236,31 +276,32 @@
           <w:b/>
           <w:lang w:val="nl-NL"/>
         </w:rPr>
-        <w:t>Group number:</w:t>
-      </w:r>
-    </w:p>
-    <w:p>
-      <w:pPr>
+        <w:t xml:space="preserve">Group </w:t>
+      </w:r>
+      <w:proofErr w:type="spellStart"/>
+      <w:r>
         <w:rPr>
           <w:b/>
           <w:lang w:val="nl-NL"/>
         </w:rPr>
-      </w:pPr>
-    </w:p>
-    <w:p>
-      <w:pPr>
+        <w:t>number</w:t>
+      </w:r>
+      <w:proofErr w:type="spellEnd"/>
+      <w:r>
         <w:rPr>
           <w:b/>
           <w:lang w:val="nl-NL"/>
         </w:rPr>
-      </w:pPr>
-      <w:r>
+        <w:t>:</w:t>
+      </w:r>
+    </w:p>
+    <w:p>
+      <w:pPr>
         <w:rPr>
           <w:b/>
           <w:lang w:val="nl-NL"/>
         </w:rPr>
-        <w:t>Student 1</w:t>
-      </w:r>
+      </w:pPr>
     </w:p>
     <w:p>
       <w:pPr>
@@ -274,36 +315,36 @@
           <w:b/>
           <w:lang w:val="nl-NL"/>
         </w:rPr>
-        <w:t xml:space="preserve">Name: </w:t>
-      </w:r>
-      <w:r>
+        <w:t>Student 1</w:t>
+      </w:r>
+    </w:p>
+    <w:p>
+      <w:pPr>
         <w:rPr>
           <w:b/>
           <w:lang w:val="nl-NL"/>
         </w:rPr>
-        <w:t>Nils Breeman</w:t>
-      </w:r>
+      </w:pPr>
       <w:r>
         <w:rPr>
           <w:b/>
           <w:lang w:val="nl-NL"/>
         </w:rPr>
-        <w:tab/>
-      </w:r>
-    </w:p>
-    <w:p>
-      <w:pPr>
+        <w:t xml:space="preserve">Name: </w:t>
+      </w:r>
+      <w:r>
         <w:rPr>
           <w:b/>
           <w:lang w:val="nl-NL"/>
         </w:rPr>
-      </w:pPr>
+        <w:t>Nils Breeman</w:t>
+      </w:r>
       <w:r>
         <w:rPr>
           <w:b/>
           <w:lang w:val="nl-NL"/>
         </w:rPr>
-        <w:t xml:space="preserve">Student id: </w:t>
+        <w:tab/>
       </w:r>
     </w:p>
     <w:p>
@@ -313,95 +354,97 @@
           <w:lang w:val="nl-NL"/>
         </w:rPr>
       </w:pPr>
-    </w:p>
-    <w:p>
-      <w:pPr>
+      <w:r>
         <w:rPr>
           <w:b/>
           <w:lang w:val="nl-NL"/>
         </w:rPr>
-      </w:pPr>
+        <w:t xml:space="preserve">Student </w:t>
+      </w:r>
+      <w:proofErr w:type="spellStart"/>
       <w:r>
         <w:rPr>
           <w:b/>
           <w:lang w:val="nl-NL"/>
         </w:rPr>
-        <w:t>Student 2</w:t>
-      </w:r>
-    </w:p>
-    <w:p>
-      <w:pPr>
+        <w:t>id</w:t>
+      </w:r>
+      <w:proofErr w:type="spellEnd"/>
+      <w:r>
         <w:rPr>
           <w:b/>
           <w:lang w:val="nl-NL"/>
         </w:rPr>
-      </w:pPr>
+        <w:t xml:space="preserve">: </w:t>
+      </w:r>
       <w:r>
         <w:rPr>
           <w:b/>
           <w:lang w:val="nl-NL"/>
         </w:rPr>
-        <w:t xml:space="preserve">Name: </w:t>
-      </w:r>
-      <w:r>
+        <w:t>2753035</w:t>
+      </w:r>
+    </w:p>
+    <w:p>
+      <w:pPr>
         <w:rPr>
           <w:b/>
           <w:lang w:val="nl-NL"/>
         </w:rPr>
-        <w:t>Julius Wante</w:t>
-      </w:r>
-      <w:r>
+      </w:pPr>
+    </w:p>
+    <w:p>
+      <w:pPr>
         <w:rPr>
           <w:b/>
           <w:lang w:val="nl-NL"/>
         </w:rPr>
-        <w:t>naar</w:t>
-      </w:r>
-    </w:p>
-    <w:p>
-      <w:pPr>
+      </w:pPr>
+      <w:r>
         <w:rPr>
           <w:b/>
           <w:lang w:val="nl-NL"/>
         </w:rPr>
-      </w:pPr>
-      <w:r>
+        <w:t>Student 2</w:t>
+      </w:r>
+    </w:p>
+    <w:p>
+      <w:pPr>
         <w:rPr>
           <w:b/>
           <w:lang w:val="nl-NL"/>
         </w:rPr>
-        <w:t xml:space="preserve">Student id: </w:t>
-      </w:r>
+      </w:pPr>
       <w:r>
         <w:rPr>
           <w:b/>
           <w:lang w:val="nl-NL"/>
         </w:rPr>
-        <w:t>2746155</w:t>
-      </w:r>
-    </w:p>
-    <w:p>
-      <w:pPr>
+        <w:t xml:space="preserve">Name: </w:t>
+      </w:r>
+      <w:r>
         <w:rPr>
           <w:b/>
           <w:lang w:val="nl-NL"/>
         </w:rPr>
-      </w:pPr>
-    </w:p>
-    <w:p>
-      <w:pPr>
+        <w:t xml:space="preserve">Julius </w:t>
+      </w:r>
+      <w:proofErr w:type="spellStart"/>
+      <w:r>
         <w:rPr>
           <w:b/>
           <w:lang w:val="nl-NL"/>
         </w:rPr>
-      </w:pPr>
+        <w:t>Wante</w:t>
+      </w:r>
       <w:r>
         <w:rPr>
           <w:b/>
           <w:lang w:val="nl-NL"/>
         </w:rPr>
-        <w:t>Student 3</w:t>
-      </w:r>
+        <w:t>naar</w:t>
+      </w:r>
+      <w:proofErr w:type="spellEnd"/>
     </w:p>
     <w:p>
       <w:pPr>
@@ -415,35 +458,112 @@
           <w:b/>
           <w:lang w:val="nl-NL"/>
         </w:rPr>
-        <w:t xml:space="preserve">Name: </w:t>
-      </w:r>
+        <w:t xml:space="preserve">Student </w:t>
+      </w:r>
+      <w:proofErr w:type="spellStart"/>
       <w:r>
         <w:rPr>
           <w:b/>
           <w:lang w:val="nl-NL"/>
         </w:rPr>
-        <w:t>Sebastiaan Bye</w:t>
-      </w:r>
-    </w:p>
-    <w:p>
-      <w:pPr>
+        <w:t>id</w:t>
+      </w:r>
+      <w:proofErr w:type="spellEnd"/>
+      <w:r>
         <w:rPr>
           <w:b/>
           <w:lang w:val="nl-NL"/>
         </w:rPr>
-      </w:pPr>
+        <w:t xml:space="preserve">: </w:t>
+      </w:r>
       <w:r>
         <w:rPr>
           <w:b/>
           <w:lang w:val="nl-NL"/>
         </w:rPr>
-        <w:t xml:space="preserve">Student id: </w:t>
-      </w:r>
-      <w:r>
+        <w:t>2746155</w:t>
+      </w:r>
+    </w:p>
+    <w:p>
+      <w:pPr>
         <w:rPr>
           <w:b/>
           <w:lang w:val="nl-NL"/>
         </w:rPr>
+      </w:pPr>
+    </w:p>
+    <w:p>
+      <w:pPr>
+        <w:rPr>
+          <w:b/>
+          <w:lang w:val="nl-NL"/>
+        </w:rPr>
+      </w:pPr>
+      <w:r>
+        <w:rPr>
+          <w:b/>
+          <w:lang w:val="nl-NL"/>
+        </w:rPr>
+        <w:t>Student 3</w:t>
+      </w:r>
+    </w:p>
+    <w:p>
+      <w:pPr>
+        <w:rPr>
+          <w:b/>
+          <w:lang w:val="nl-NL"/>
+        </w:rPr>
+      </w:pPr>
+      <w:r>
+        <w:rPr>
+          <w:b/>
+          <w:lang w:val="nl-NL"/>
+        </w:rPr>
+        <w:t xml:space="preserve">Name: </w:t>
+      </w:r>
+      <w:r>
+        <w:rPr>
+          <w:b/>
+          <w:lang w:val="nl-NL"/>
+        </w:rPr>
+        <w:t>Sebastiaan Bye</w:t>
+      </w:r>
+    </w:p>
+    <w:p>
+      <w:pPr>
+        <w:rPr>
+          <w:b/>
+          <w:lang w:val="nl-NL"/>
+        </w:rPr>
+      </w:pPr>
+      <w:r>
+        <w:rPr>
+          <w:b/>
+          <w:lang w:val="nl-NL"/>
+        </w:rPr>
+        <w:t xml:space="preserve">Student </w:t>
+      </w:r>
+      <w:proofErr w:type="spellStart"/>
+      <w:r>
+        <w:rPr>
+          <w:b/>
+          <w:lang w:val="nl-NL"/>
+        </w:rPr>
+        <w:t>id</w:t>
+      </w:r>
+      <w:proofErr w:type="spellEnd"/>
+      <w:r>
+        <w:rPr>
+          <w:b/>
+          <w:lang w:val="nl-NL"/>
+        </w:rPr>
+        <w:t xml:space="preserve">: </w:t>
+      </w:r>
+      <w:r>
+        <w:rPr>
+          <w:b/>
+          <w:lang w:val="nl-NL"/>
+        </w:rPr>
         <w:t>14084880</w:t>
       </w:r>
     </w:p>
@@ -469,7 +589,15 @@
       <w:bookmarkEnd w:id="0"/>
       <w:r>
         <w:lastRenderedPageBreak/>
-        <w:t xml:space="preserve">PART A:  Linguistic analysis using spaCy </w:t>
+        <w:t xml:space="preserve">PART A:  Linguistic analysis using </w:t>
+      </w:r>
+      <w:proofErr w:type="spellStart"/>
+      <w:r>
+        <w:t>spaCy</w:t>
+      </w:r>
+      <w:proofErr w:type="spellEnd"/>
+      <w:r>
+        <w:t xml:space="preserve"> </w:t>
       </w:r>
     </w:p>
     <w:p>
@@ -524,14 +652,24 @@
     </w:p>
     <w:p>
       <w:r>
-        <w:t xml:space="preserve">Note that we are using the most recent spaCy version (3.2) and the model </w:t>
-      </w:r>
+        <w:t xml:space="preserve">Note that we are using the most recent </w:t>
+      </w:r>
+      <w:proofErr w:type="spellStart"/>
+      <w:r>
+        <w:t>spaCy</w:t>
+      </w:r>
+      <w:proofErr w:type="spellEnd"/>
+      <w:r>
+        <w:t xml:space="preserve"> version (3.2) and the model </w:t>
+      </w:r>
+      <w:proofErr w:type="spellStart"/>
       <w:r>
         <w:rPr>
           <w:i/>
         </w:rPr>
         <w:t>en_core_web_sm</w:t>
       </w:r>
+      <w:proofErr w:type="spellEnd"/>
       <w:r>
         <w:t xml:space="preserve">. Results might vary for other versions. If you cannot use 3.2, clearly explain this to your TA and specify on your submission which version you are using instead. </w:t>
       </w:r>
@@ -571,7 +709,15 @@
       </w:r>
       <w:r>
         <w:br/>
-        <w:t>Process the dataset using the spaCy package and extract the following information:</w:t>
+        <w:t xml:space="preserve">Process the dataset using the </w:t>
+      </w:r>
+      <w:proofErr w:type="spellStart"/>
+      <w:r>
+        <w:t>spaCy</w:t>
+      </w:r>
+      <w:proofErr w:type="spellEnd"/>
+      <w:r>
+        <w:t xml:space="preserve"> package and extract the following information:</w:t>
       </w:r>
     </w:p>
     <w:p>
@@ -702,14 +848,24 @@
       <w:r>
         <w:t xml:space="preserve"> part-of-speech tagger on the dataset and identify the ten most frequent POS tags. Complete the table below for these ten tags (the tagger in the model </w:t>
       </w:r>
+      <w:proofErr w:type="spellStart"/>
       <w:r>
         <w:rPr>
           <w:i/>
         </w:rPr>
         <w:t>en_core_web_sm</w:t>
       </w:r>
-      <w:r>
-        <w:t xml:space="preserve"> is trained on the PENN Treebank tagset). </w:t>
+      <w:proofErr w:type="spellEnd"/>
+      <w:r>
+        <w:t xml:space="preserve"> is trained on the PENN Treebank </w:t>
+      </w:r>
+      <w:proofErr w:type="spellStart"/>
+      <w:r>
+        <w:t>tagset</w:t>
+      </w:r>
+      <w:proofErr w:type="spellEnd"/>
+      <w:r>
+        <w:t xml:space="preserve">). </w:t>
       </w:r>
     </w:p>
     <w:p>
@@ -776,6 +932,7 @@
                 <w:szCs w:val="16"/>
               </w:rPr>
             </w:pPr>
+            <w:proofErr w:type="spellStart"/>
             <w:r>
               <w:rPr>
                 <w:sz w:val="16"/>
@@ -783,6 +940,7 @@
               </w:rPr>
               <w:t>Finegrained</w:t>
             </w:r>
+            <w:proofErr w:type="spellEnd"/>
             <w:r>
               <w:rPr>
                 <w:sz w:val="16"/>
@@ -1015,7 +1173,6 @@
               <w:rPr>
                 <w:sz w:val="16"/>
                 <w:szCs w:val="16"/>
-                <w:highlight w:val="yellow"/>
               </w:rPr>
               <w:t>NN</w:t>
             </w:r>
@@ -1053,9 +1210,8 @@
               <w:rPr>
                 <w:sz w:val="16"/>
                 <w:szCs w:val="16"/>
-                <w:highlight w:val="yellow"/>
-              </w:rPr>
-              <w:t>Noun</w:t>
+              </w:rPr>
+              <w:t>PRON, NOUN</w:t>
             </w:r>
           </w:p>
         </w:tc>
@@ -1091,9 +1247,8 @@
               <w:rPr>
                 <w:sz w:val="16"/>
                 <w:szCs w:val="16"/>
-                <w:highlight w:val="yellow"/>
-              </w:rPr>
-              <w:t>2099</w:t>
+              </w:rPr>
+              <w:t>2055</w:t>
             </w:r>
           </w:p>
         </w:tc>
@@ -1129,9 +1284,8 @@
               <w:rPr>
                 <w:sz w:val="16"/>
                 <w:szCs w:val="16"/>
-                <w:highlight w:val="yellow"/>
-              </w:rPr>
-              <w:t>0.14</w:t>
+              </w:rPr>
+              <w:t>0.18</w:t>
             </w:r>
           </w:p>
         </w:tc>
@@ -1156,11 +1310,10 @@
             </w:pPr>
             <w:r>
               <w:rPr>
-                <w:sz w:val="17"/>
-                <w:szCs w:val="17"/>
-                <w:highlight w:val="yellow"/>
-              </w:rPr>
-              <w:t>\\, year, report</w:t>
+                <w:sz w:val="16"/>
+                <w:szCs w:val="16"/>
+              </w:rPr>
+              <w:t>year, report, time</w:t>
             </w:r>
           </w:p>
         </w:tc>
@@ -1196,9 +1349,8 @@
               <w:rPr>
                 <w:sz w:val="16"/>
                 <w:szCs w:val="16"/>
-                <w:highlight w:val="yellow"/>
-              </w:rPr>
-              <w:t>deterioration</w:t>
+              </w:rPr>
+              <w:t>A.</w:t>
             </w:r>
           </w:p>
         </w:tc>
@@ -1239,7 +1391,7 @@
                 <w:sz w:val="16"/>
                 <w:szCs w:val="16"/>
               </w:rPr>
-              <w:t>NN</w:t>
+              <w:t>NNP</w:t>
             </w:r>
           </w:p>
         </w:tc>
@@ -1275,7 +1427,7 @@
                 <w:sz w:val="16"/>
                 <w:szCs w:val="16"/>
               </w:rPr>
-              <w:t>PRON, NOUN</w:t>
+              <w:t>AUX, PROPN</w:t>
             </w:r>
           </w:p>
         </w:tc>
@@ -1311,7 +1463,7 @@
                 <w:sz w:val="16"/>
                 <w:szCs w:val="16"/>
               </w:rPr>
-              <w:t>2055</w:t>
+              <w:t>1793</w:t>
             </w:r>
           </w:p>
         </w:tc>
@@ -1347,7 +1499,7 @@
                 <w:sz w:val="16"/>
                 <w:szCs w:val="16"/>
               </w:rPr>
-              <w:t>0.18</w:t>
+              <w:t>0.16</w:t>
             </w:r>
           </w:p>
         </w:tc>
@@ -1383,7 +1535,7 @@
                 <w:sz w:val="16"/>
                 <w:szCs w:val="16"/>
               </w:rPr>
-              <w:t>year, report, time</w:t>
+              <w:t>US, President, U.S.</w:t>
             </w:r>
           </w:p>
         </w:tc>
@@ -1419,7 +1571,7 @@
                 <w:sz w:val="16"/>
                 <w:szCs w:val="16"/>
               </w:rPr>
-              <w:t>A.</w:t>
+              <w:t>-</w:t>
             </w:r>
           </w:p>
         </w:tc>
@@ -1460,7 +1612,7 @@
                 <w:sz w:val="16"/>
                 <w:szCs w:val="16"/>
               </w:rPr>
-              <w:t>NNP</w:t>
+              <w:t>IN</w:t>
             </w:r>
           </w:p>
         </w:tc>
@@ -1496,7 +1648,7 @@
                 <w:sz w:val="16"/>
                 <w:szCs w:val="16"/>
               </w:rPr>
-              <w:t>AUX, PROPN</w:t>
+              <w:t>ADP, SCONJ</w:t>
             </w:r>
           </w:p>
         </w:tc>
@@ -1532,7 +1684,7 @@
                 <w:sz w:val="16"/>
                 <w:szCs w:val="16"/>
               </w:rPr>
-              <w:t>1793</w:t>
+              <w:t>1744</w:t>
             </w:r>
           </w:p>
         </w:tc>
@@ -1604,7 +1756,7 @@
                 <w:sz w:val="16"/>
                 <w:szCs w:val="16"/>
               </w:rPr>
-              <w:t>US, President, U.S.</w:t>
+              <w:t>of, in, to</w:t>
             </w:r>
           </w:p>
         </w:tc>
@@ -1640,7 +1792,7 @@
                 <w:sz w:val="16"/>
                 <w:szCs w:val="16"/>
               </w:rPr>
-              <w:t>-</w:t>
+              <w:t>About</w:t>
             </w:r>
           </w:p>
         </w:tc>
@@ -1681,7 +1833,7 @@
                 <w:sz w:val="16"/>
                 <w:szCs w:val="16"/>
               </w:rPr>
-              <w:t>IN</w:t>
+              <w:t>DT</w:t>
             </w:r>
           </w:p>
         </w:tc>
@@ -1717,7 +1869,7 @@
                 <w:sz w:val="16"/>
                 <w:szCs w:val="16"/>
               </w:rPr>
-              <w:t>ADP, SCONJ</w:t>
+              <w:t>PRON, DET</w:t>
             </w:r>
           </w:p>
         </w:tc>
@@ -1753,7 +1905,7 @@
                 <w:sz w:val="16"/>
                 <w:szCs w:val="16"/>
               </w:rPr>
-              <w:t>1744</w:t>
+              <w:t>1379</w:t>
             </w:r>
           </w:p>
         </w:tc>
@@ -1789,7 +1941,7 @@
                 <w:sz w:val="16"/>
                 <w:szCs w:val="16"/>
               </w:rPr>
-              <w:t>0.16</w:t>
+              <w:t>0.12</w:t>
             </w:r>
           </w:p>
         </w:tc>
@@ -1825,8 +1977,17 @@
                 <w:sz w:val="16"/>
                 <w:szCs w:val="16"/>
               </w:rPr>
-              <w:t>of, in, to</w:t>
-            </w:r>
+              <w:t xml:space="preserve">the, a, </w:t>
+            </w:r>
+            <w:proofErr w:type="gramStart"/>
+            <w:r>
+              <w:rPr>
+                <w:sz w:val="16"/>
+                <w:szCs w:val="16"/>
+              </w:rPr>
+              <w:t>The</w:t>
+            </w:r>
+            <w:proofErr w:type="gramEnd"/>
           </w:p>
         </w:tc>
         <w:tc>
@@ -1861,7 +2022,7 @@
                 <w:sz w:val="16"/>
                 <w:szCs w:val="16"/>
               </w:rPr>
-              <w:t>About</w:t>
+              <w:t>An</w:t>
             </w:r>
           </w:p>
         </w:tc>
@@ -1902,7 +2063,7 @@
                 <w:sz w:val="16"/>
                 <w:szCs w:val="16"/>
               </w:rPr>
-              <w:t>DT</w:t>
+              <w:t>JJ</w:t>
             </w:r>
           </w:p>
         </w:tc>
@@ -1938,7 +2099,7 @@
                 <w:sz w:val="16"/>
                 <w:szCs w:val="16"/>
               </w:rPr>
-              <w:t>PRON, DET</w:t>
+              <w:t>ADJ</w:t>
             </w:r>
           </w:p>
         </w:tc>
@@ -1974,7 +2135,7 @@
                 <w:sz w:val="16"/>
                 <w:szCs w:val="16"/>
               </w:rPr>
-              <w:t>1379</w:t>
+              <w:t>872</w:t>
             </w:r>
           </w:p>
         </w:tc>
@@ -2010,7 +2171,7 @@
                 <w:sz w:val="16"/>
                 <w:szCs w:val="16"/>
               </w:rPr>
-              <w:t>0.12</w:t>
+              <w:t>0.08</w:t>
             </w:r>
           </w:p>
         </w:tc>
@@ -2046,7 +2207,7 @@
                 <w:sz w:val="16"/>
                 <w:szCs w:val="16"/>
               </w:rPr>
-              <w:t>the, a, The</w:t>
+              <w:t>other, Russian, presidential</w:t>
             </w:r>
           </w:p>
         </w:tc>
@@ -2082,7 +2243,15 @@
                 <w:sz w:val="16"/>
                 <w:szCs w:val="16"/>
               </w:rPr>
-              <w:t>An</w:t>
+              <w:t>21</w:t>
+            </w:r>
+            <w:r>
+              <w:rPr>
+                <w:sz w:val="16"/>
+                <w:szCs w:val="16"/>
+                <w:vertAlign w:val="superscript"/>
+              </w:rPr>
+              <w:t>st</w:t>
             </w:r>
           </w:p>
         </w:tc>
@@ -2123,7 +2292,7 @@
                 <w:sz w:val="16"/>
                 <w:szCs w:val="16"/>
               </w:rPr>
-              <w:t>JJ</w:t>
+              <w:t>NNS</w:t>
             </w:r>
           </w:p>
         </w:tc>
@@ -2159,7 +2328,7 @@
                 <w:sz w:val="16"/>
                 <w:szCs w:val="16"/>
               </w:rPr>
-              <w:t>ADJ</w:t>
+              <w:t>NOUN</w:t>
             </w:r>
           </w:p>
         </w:tc>
@@ -2195,7 +2364,7 @@
                 <w:sz w:val="16"/>
                 <w:szCs w:val="16"/>
               </w:rPr>
-              <w:t>872</w:t>
+              <w:t>781</w:t>
             </w:r>
           </w:p>
         </w:tc>
@@ -2231,7 +2400,7 @@
                 <w:sz w:val="16"/>
                 <w:szCs w:val="16"/>
               </w:rPr>
-              <w:t>0.08</w:t>
+              <w:t>0.07</w:t>
             </w:r>
           </w:p>
         </w:tc>
@@ -2267,7 +2436,7 @@
                 <w:sz w:val="16"/>
                 <w:szCs w:val="16"/>
               </w:rPr>
-              <w:t>other, Russian, presidential</w:t>
+              <w:t>ants, troops, people</w:t>
             </w:r>
           </w:p>
         </w:tc>
@@ -2303,15 +2472,7 @@
                 <w:sz w:val="16"/>
                 <w:szCs w:val="16"/>
               </w:rPr>
-              <w:t>21</w:t>
-            </w:r>
-            <w:r>
-              <w:rPr>
-                <w:sz w:val="16"/>
-                <w:szCs w:val="16"/>
-                <w:vertAlign w:val="superscript"/>
-              </w:rPr>
-              <w:t>st</w:t>
+              <w:t>1970s</w:t>
             </w:r>
           </w:p>
         </w:tc>
@@ -2352,7 +2513,8 @@
                 <w:sz w:val="16"/>
                 <w:szCs w:val="16"/>
               </w:rPr>
-              <w:t>NNS</w:t>
+              <w:lastRenderedPageBreak/>
+              <w:t>,</w:t>
             </w:r>
           </w:p>
         </w:tc>
@@ -2388,7 +2550,7 @@
                 <w:sz w:val="16"/>
                 <w:szCs w:val="16"/>
               </w:rPr>
-              <w:t>NOUN</w:t>
+              <w:t>PUNCT</w:t>
             </w:r>
           </w:p>
         </w:tc>
@@ -2424,7 +2586,7 @@
                 <w:sz w:val="16"/>
                 <w:szCs w:val="16"/>
               </w:rPr>
-              <w:t>781</w:t>
+              <w:t>699</w:t>
             </w:r>
           </w:p>
         </w:tc>
@@ -2460,7 +2622,7 @@
                 <w:sz w:val="16"/>
                 <w:szCs w:val="16"/>
               </w:rPr>
-              <w:t>0.07</w:t>
+              <w:t>0.06</w:t>
             </w:r>
           </w:p>
         </w:tc>
@@ -2475,6 +2637,26 @@
               <w:right w:w="100" w:type="dxa"/>
             </w:tcMar>
           </w:tcPr>
+          <w:p>
+            <w:pPr>
+              <w:spacing w:before="240"/>
+              <w:rPr>
+                <w:rFonts w:ascii="Helvetica" w:hAnsi="Helvetica" w:cs="Helvetica"/>
+                <w:color w:val="000000"/>
+                <w:sz w:val="18"/>
+                <w:szCs w:val="18"/>
+              </w:rPr>
+            </w:pPr>
+            <w:r>
+              <w:rPr>
+                <w:rFonts w:ascii="Helvetica" w:hAnsi="Helvetica" w:cs="Helvetica"/>
+                <w:color w:val="000000"/>
+                <w:sz w:val="18"/>
+                <w:szCs w:val="18"/>
+              </w:rPr>
+              <w:t>, ; …</w:t>
+            </w:r>
+          </w:p>
           <w:p>
             <w:pPr>
               <w:widowControl w:val="0"/>
@@ -2491,13 +2673,6 @@
                 <w:szCs w:val="16"/>
               </w:rPr>
             </w:pPr>
-            <w:r>
-              <w:rPr>
-                <w:sz w:val="16"/>
-                <w:szCs w:val="16"/>
-              </w:rPr>
-              <w:t>ants, troops, people</w:t>
-            </w:r>
           </w:p>
         </w:tc>
         <w:tc>
@@ -2532,7 +2707,7 @@
                 <w:sz w:val="16"/>
                 <w:szCs w:val="16"/>
               </w:rPr>
-              <w:t>1970s</w:t>
+              <w:t>;</w:t>
             </w:r>
           </w:p>
         </w:tc>
@@ -2573,8 +2748,7 @@
                 <w:sz w:val="16"/>
                 <w:szCs w:val="16"/>
               </w:rPr>
-              <w:lastRenderedPageBreak/>
-              <w:t>,</w:t>
+              <w:t>VBD</w:t>
             </w:r>
           </w:p>
         </w:tc>
@@ -2610,7 +2784,7 @@
                 <w:sz w:val="16"/>
                 <w:szCs w:val="16"/>
               </w:rPr>
-              <w:t>PUNCT</w:t>
+              <w:t>AUX, VERB</w:t>
             </w:r>
           </w:p>
         </w:tc>
@@ -2646,7 +2820,7 @@
                 <w:sz w:val="16"/>
                 <w:szCs w:val="16"/>
               </w:rPr>
-              <w:t>699</w:t>
+              <w:t>658</w:t>
             </w:r>
           </w:p>
         </w:tc>
@@ -2699,26 +2873,6 @@
           </w:tcPr>
           <w:p>
             <w:pPr>
-              <w:spacing w:before="240"/>
-              <w:rPr>
-                <w:rFonts w:ascii="Helvetica" w:hAnsi="Helvetica" w:cs="Helvetica"/>
-                <w:color w:val="000000"/>
-                <w:sz w:val="18"/>
-                <w:szCs w:val="18"/>
-              </w:rPr>
-            </w:pPr>
-            <w:r>
-              <w:rPr>
-                <w:rFonts w:ascii="Helvetica" w:hAnsi="Helvetica" w:cs="Helvetica"/>
-                <w:color w:val="000000"/>
-                <w:sz w:val="18"/>
-                <w:szCs w:val="18"/>
-              </w:rPr>
-              <w:t>, ; …</w:t>
-            </w:r>
-          </w:p>
-          <w:p>
-            <w:pPr>
               <w:widowControl w:val="0"/>
               <w:pBdr>
                 <w:top w:val="nil"/>
@@ -2733,6 +2887,13 @@
                 <w:szCs w:val="16"/>
               </w:rPr>
             </w:pPr>
+            <w:r>
+              <w:rPr>
+                <w:sz w:val="16"/>
+                <w:szCs w:val="16"/>
+              </w:rPr>
+              <w:t>was, were, said</w:t>
+            </w:r>
           </w:p>
         </w:tc>
         <w:tc>
@@ -2767,7 +2928,7 @@
                 <w:sz w:val="16"/>
                 <w:szCs w:val="16"/>
               </w:rPr>
-              <w:t>;</w:t>
+              <w:t>acknowledged</w:t>
             </w:r>
           </w:p>
         </w:tc>
@@ -2808,7 +2969,7 @@
                 <w:sz w:val="16"/>
                 <w:szCs w:val="16"/>
               </w:rPr>
-              <w:t>VBD</w:t>
+              <w:t>.</w:t>
             </w:r>
           </w:p>
         </w:tc>
@@ -2844,7 +3005,7 @@
                 <w:sz w:val="16"/>
                 <w:szCs w:val="16"/>
               </w:rPr>
-              <w:t>AUX, VERB</w:t>
+              <w:t>PUNCT</w:t>
             </w:r>
           </w:p>
         </w:tc>
@@ -2880,7 +3041,7 @@
                 <w:sz w:val="16"/>
                 <w:szCs w:val="16"/>
               </w:rPr>
-              <w:t>658</w:t>
+              <w:t>655</w:t>
             </w:r>
           </w:p>
         </w:tc>
@@ -2952,7 +3113,7 @@
                 <w:sz w:val="16"/>
                 <w:szCs w:val="16"/>
               </w:rPr>
-              <w:t>was, were, said</w:t>
+              <w:t>. ? !</w:t>
             </w:r>
           </w:p>
         </w:tc>
@@ -2988,7 +3149,7 @@
                 <w:sz w:val="16"/>
                 <w:szCs w:val="16"/>
               </w:rPr>
-              <w:t>acknowledged</w:t>
+              <w:t>!</w:t>
             </w:r>
           </w:p>
         </w:tc>
@@ -3029,7 +3190,7 @@
                 <w:sz w:val="16"/>
                 <w:szCs w:val="16"/>
               </w:rPr>
-              <w:t>.</w:t>
+              <w:t>VBN</w:t>
             </w:r>
           </w:p>
         </w:tc>
@@ -3065,7 +3226,7 @@
                 <w:sz w:val="16"/>
                 <w:szCs w:val="16"/>
               </w:rPr>
-              <w:t>PUNCT</w:t>
+              <w:t>AUX, VERB</w:t>
             </w:r>
           </w:p>
         </w:tc>
@@ -3101,7 +3262,7 @@
                 <w:sz w:val="16"/>
                 <w:szCs w:val="16"/>
               </w:rPr>
-              <w:t>655</w:t>
+              <w:t>501</w:t>
             </w:r>
           </w:p>
         </w:tc>
@@ -3137,7 +3298,7 @@
                 <w:sz w:val="16"/>
                 <w:szCs w:val="16"/>
               </w:rPr>
-              <w:t>0.06</w:t>
+              <w:t>0.04</w:t>
             </w:r>
           </w:p>
         </w:tc>
@@ -3173,7 +3334,7 @@
                 <w:sz w:val="16"/>
                 <w:szCs w:val="16"/>
               </w:rPr>
-              <w:t>. ? !</w:t>
+              <w:t>been, accused, killed</w:t>
             </w:r>
           </w:p>
         </w:tc>
@@ -3209,7 +3370,7 @@
                 <w:sz w:val="16"/>
                 <w:szCs w:val="16"/>
               </w:rPr>
-              <w:t>!</w:t>
+              <w:t>-</w:t>
             </w:r>
           </w:p>
         </w:tc>
@@ -3245,13 +3406,6 @@
                 <w:szCs w:val="16"/>
               </w:rPr>
             </w:pPr>
-            <w:r>
-              <w:rPr>
-                <w:sz w:val="16"/>
-                <w:szCs w:val="16"/>
-              </w:rPr>
-              <w:t>VBN</w:t>
-            </w:r>
           </w:p>
         </w:tc>
         <w:tc>
@@ -3281,13 +3435,6 @@
                 <w:szCs w:val="16"/>
               </w:rPr>
             </w:pPr>
-            <w:r>
-              <w:rPr>
-                <w:sz w:val="16"/>
-                <w:szCs w:val="16"/>
-              </w:rPr>
-              <w:t>AUX, VERB</w:t>
-            </w:r>
           </w:p>
         </w:tc>
         <w:tc>
@@ -3317,13 +3464,6 @@
                 <w:szCs w:val="16"/>
               </w:rPr>
             </w:pPr>
-            <w:r>
-              <w:rPr>
-                <w:sz w:val="16"/>
-                <w:szCs w:val="16"/>
-              </w:rPr>
-              <w:t>501</w:t>
-            </w:r>
           </w:p>
         </w:tc>
         <w:tc>
@@ -3353,13 +3493,6 @@
                 <w:szCs w:val="16"/>
               </w:rPr>
             </w:pPr>
-            <w:r>
-              <w:rPr>
-                <w:sz w:val="16"/>
-                <w:szCs w:val="16"/>
-              </w:rPr>
-              <w:t>0.04</w:t>
-            </w:r>
           </w:p>
         </w:tc>
         <w:tc>
@@ -3389,13 +3522,6 @@
                 <w:szCs w:val="16"/>
               </w:rPr>
             </w:pPr>
-            <w:r>
-              <w:rPr>
-                <w:sz w:val="16"/>
-                <w:szCs w:val="16"/>
-              </w:rPr>
-              <w:t>been, accused, killed</w:t>
-            </w:r>
           </w:p>
         </w:tc>
         <w:tc>
@@ -3425,13 +3551,6 @@
                 <w:szCs w:val="16"/>
               </w:rPr>
             </w:pPr>
-            <w:r>
-              <w:rPr>
-                <w:sz w:val="16"/>
-                <w:szCs w:val="16"/>
-              </w:rPr>
-              <w:t>-</w:t>
-            </w:r>
           </w:p>
         </w:tc>
       </w:tr>
@@ -3527,8 +3646,9 @@
           <w:sz w:val="18"/>
           <w:szCs w:val="18"/>
         </w:rPr>
-        <w:t>NNP NNP</w:t>
-      </w:r>
+        <w:t xml:space="preserve">NNP </w:t>
+      </w:r>
+      <w:proofErr w:type="spellStart"/>
       <w:r>
         <w:rPr>
           <w:rFonts w:ascii="Helvetica" w:hAnsi="Helvetica" w:cs="Helvetica"/>
@@ -3538,8 +3658,9 @@
           <w:sz w:val="18"/>
           <w:szCs w:val="18"/>
         </w:rPr>
-        <w:t xml:space="preserve">, </w:t>
-      </w:r>
+        <w:t>NNP</w:t>
+      </w:r>
+      <w:proofErr w:type="spellEnd"/>
       <w:r>
         <w:rPr>
           <w:rFonts w:ascii="Helvetica" w:hAnsi="Helvetica" w:cs="Helvetica"/>
@@ -3549,7 +3670,7 @@
           <w:sz w:val="18"/>
           <w:szCs w:val="18"/>
         </w:rPr>
-        <w:t>DT NN</w:t>
+        <w:t xml:space="preserve">, </w:t>
       </w:r>
       <w:r>
         <w:rPr>
@@ -3560,7 +3681,7 @@
           <w:sz w:val="18"/>
           <w:szCs w:val="18"/>
         </w:rPr>
-        <w:t>, IN DT</w:t>
+        <w:t>DT NN</w:t>
       </w:r>
       <w:r>
         <w:rPr>
@@ -3571,6 +3692,17 @@
           <w:sz w:val="18"/>
           <w:szCs w:val="18"/>
         </w:rPr>
+        <w:t>, IN DT</w:t>
+      </w:r>
+      <w:r>
+        <w:rPr>
+          <w:rFonts w:ascii="Helvetica" w:hAnsi="Helvetica" w:cs="Helvetica"/>
+          <w:b/>
+          <w:bCs/>
+          <w:color w:val="000000"/>
+          <w:sz w:val="18"/>
+          <w:szCs w:val="18"/>
+        </w:rPr>
         <w:tab/>
       </w:r>
     </w:p>
@@ -3582,7 +3714,23 @@
         <w:t xml:space="preserve">POS trigrams: </w:t>
       </w:r>
       <w:r>
-        <w:t>IN DT NN, NNP NNP NNP, DT NN IN</w:t>
+        <w:t xml:space="preserve">IN DT NN, NNP </w:t>
+      </w:r>
+      <w:proofErr w:type="spellStart"/>
+      <w:r>
+        <w:t>NNP</w:t>
+      </w:r>
+      <w:proofErr w:type="spellEnd"/>
+      <w:r>
+        <w:t xml:space="preserve"> </w:t>
+      </w:r>
+      <w:proofErr w:type="spellStart"/>
+      <w:r>
+        <w:t>NNP</w:t>
+      </w:r>
+      <w:proofErr w:type="spellEnd"/>
+      <w:r>
+        <w:t>, DT NN IN</w:t>
       </w:r>
     </w:p>
     <w:p/>
@@ -3687,8 +3835,16 @@
         <w:rPr>
           <w:lang w:val="en-GB"/>
         </w:rPr>
-        <w:t xml:space="preserve"> unsuccessfully in the High Court .</w:t>
-      </w:r>
+        <w:t xml:space="preserve"> unsuccessfully in the High </w:t>
+      </w:r>
+      <w:proofErr w:type="gramStart"/>
+      <w:r>
+        <w:rPr>
+          <w:lang w:val="en-GB"/>
+        </w:rPr>
+        <w:t>Court .</w:t>
+      </w:r>
+      <w:proofErr w:type="gramEnd"/>
     </w:p>
     <w:p>
       <w:pPr>
@@ -3713,7 +3869,21 @@
         <w:rPr>
           <w:lang w:val="en-GB"/>
         </w:rPr>
-        <w:t xml:space="preserve">Next week , on January 24 , the Supreme Court is due to deliver a decision in a case </w:t>
+        <w:t xml:space="preserve">Next </w:t>
+      </w:r>
+      <w:proofErr w:type="gramStart"/>
+      <w:r>
+        <w:rPr>
+          <w:lang w:val="en-GB"/>
+        </w:rPr>
+        <w:t>week ,</w:t>
+      </w:r>
+      <w:proofErr w:type="gramEnd"/>
+      <w:r>
+        <w:rPr>
+          <w:lang w:val="en-GB"/>
+        </w:rPr>
+        <w:t xml:space="preserve"> on January 24 , the Supreme Court is due to deliver a decision in a case </w:t>
       </w:r>
       <w:r>
         <w:rPr>
@@ -3767,7 +3937,21 @@
         <w:rPr>
           <w:lang w:val="en-GB"/>
         </w:rPr>
-        <w:t xml:space="preserve"> debate exclusion U.S. Republican Party presidential candidate Mark Everson , former commissioner of the Internal Revenue Service ( IRS ) , filed a complaint on Monday with the Federal Election Commission ( FEC ) to challenge his exclusion from Thursday 's first Fox News Republican Party presidential debate .</w:t>
+        <w:t xml:space="preserve"> debate exclusion U.S. Republican Party presidential candidate Mark </w:t>
+      </w:r>
+      <w:proofErr w:type="gramStart"/>
+      <w:r>
+        <w:rPr>
+          <w:lang w:val="en-GB"/>
+        </w:rPr>
+        <w:t>Everson ,</w:t>
+      </w:r>
+      <w:proofErr w:type="gramEnd"/>
+      <w:r>
+        <w:rPr>
+          <w:lang w:val="en-GB"/>
+        </w:rPr>
+        <w:t xml:space="preserve"> former commissioner of the Internal Revenue Service ( IRS ) , filed a complaint on Monday with the Federal Election Commission ( FEC ) to challenge his exclusion from Thursday 's first Fox News Republican Party presidential debate .</w:t>
       </w:r>
     </w:p>
     <w:p>
@@ -3793,7 +3977,21 @@
         <w:rPr>
           <w:lang w:val="en-GB"/>
         </w:rPr>
-        <w:t xml:space="preserve">Election law expert Richard Winger , publisher of Ballot Access News , says Everson is " completely correct " in his </w:t>
+        <w:t xml:space="preserve">Election law expert Richard </w:t>
+      </w:r>
+      <w:proofErr w:type="gramStart"/>
+      <w:r>
+        <w:rPr>
+          <w:lang w:val="en-GB"/>
+        </w:rPr>
+        <w:t>Winger ,</w:t>
+      </w:r>
+      <w:proofErr w:type="gramEnd"/>
+      <w:r>
+        <w:rPr>
+          <w:lang w:val="en-GB"/>
+        </w:rPr>
+        <w:t xml:space="preserve"> publisher of Ballot Access News , says Everson is " completely correct " in his </w:t>
       </w:r>
       <w:r>
         <w:rPr>
@@ -3853,6 +4051,7 @@
         <w:ind w:left="720"/>
       </w:pPr>
       <w:r>
+        <w:lastRenderedPageBreak/>
         <w:t>Number of named entities:</w:t>
       </w:r>
       <w:r>
@@ -3985,7 +4184,13 @@
     </w:p>
     <w:p>
       <w:r>
-        <w:t>Explanation: third is a ordinal so the recognized entity is labeled correctly</w:t>
+        <w:t>Explanation: third is a</w:t>
+      </w:r>
+      <w:r>
+        <w:t>n</w:t>
+      </w:r>
+      <w:r>
+        <w:t xml:space="preserve"> ordinal so the recognized entity is labeled correctly</w:t>
       </w:r>
     </w:p>
     <w:p/>
@@ -4189,7 +4394,27 @@
         <w:rPr>
           <w:lang w:val="en-GB"/>
         </w:rPr>
-        <w:t>For this sentence, the start == 31, and offset == 39.The target word ‘approves’ starts at the 31</w:t>
+        <w:t>For this sentence, the start == 31, and offset == 39.</w:t>
+      </w:r>
+      <w:r>
+        <w:rPr>
+          <w:lang w:val="en-GB"/>
+        </w:rPr>
+        <w:t xml:space="preserve"> </w:t>
+      </w:r>
+      <w:proofErr w:type="gramStart"/>
+      <w:r>
+        <w:rPr>
+          <w:lang w:val="en-GB"/>
+        </w:rPr>
+        <w:t>The</w:t>
+      </w:r>
+      <w:proofErr w:type="gramEnd"/>
+      <w:r>
+        <w:rPr>
+          <w:lang w:val="en-GB"/>
+        </w:rPr>
+        <w:t xml:space="preserve"> target word ‘approves’ starts at the 31</w:t>
       </w:r>
       <w:r>
         <w:rPr>
@@ -4224,6 +4449,7 @@
           <w:lang w:val="en-GB"/>
         </w:rPr>
       </w:pPr>
+      <w:proofErr w:type="gramStart"/>
       <w:r>
         <w:rPr>
           <w:b/>
@@ -4236,15 +4462,15 @@
         <w:rPr>
           <w:lang w:val="en-GB"/>
         </w:rPr>
-        <w:t xml:space="preserve">[31:39] </w:t>
-      </w:r>
-    </w:p>
-    <w:p>
-      <w:pPr>
+        <w:t>[</w:t>
+      </w:r>
+      <w:proofErr w:type="gramEnd"/>
+      <w:r>
         <w:rPr>
           <w:lang w:val="en-GB"/>
         </w:rPr>
-      </w:pPr>
+        <w:t xml:space="preserve">31:39] </w:t>
+      </w:r>
     </w:p>
     <w:p>
       <w:pPr>
@@ -4252,10 +4478,17 @@
           <w:lang w:val="en-GB"/>
         </w:rPr>
       </w:pPr>
-      <w:r>
+    </w:p>
+    <w:p>
+      <w:pPr>
         <w:rPr>
           <w:lang w:val="en-GB"/>
         </w:rPr>
+      </w:pPr>
+      <w:r>
+        <w:rPr>
+          <w:lang w:val="en-GB"/>
+        </w:rPr>
         <w:t>which gives exactly the target word ‘sentence’ (since the value after the colon is not included for list slicing).</w:t>
       </w:r>
     </w:p>
@@ -4290,8 +4523,16 @@
     </w:p>
     <w:p/>
     <w:p>
-      <w:r>
-        <w:t>So it is the ratio of annotators who marked it difficult to the total number of annotators.</w:t>
+      <w:proofErr w:type="gramStart"/>
+      <w:r>
+        <w:t>So</w:t>
+      </w:r>
+      <w:proofErr w:type="gramEnd"/>
+      <w:r>
+        <w:t xml:space="preserve"> it is the ratio of annotators who marked it difficult to the total number of annotators.</w:t>
+      </w:r>
+      <w:r>
+        <w:t xml:space="preserve"> If a target word has a probabilistic label of 0.4, it means that 40% of the annotators marked the word as difficult.</w:t>
       </w:r>
     </w:p>
     <w:p>
@@ -4318,19 +4559,15 @@
         <w:shd w:val="clear" w:color="auto" w:fill="FFFFFF"/>
         <w:spacing w:line="240" w:lineRule="auto"/>
         <w:rPr>
-          <w:rFonts w:ascii="Helvetica" w:eastAsia="Times New Roman" w:hAnsi="Helvetica" w:cs="Helvetica"/>
+          <w:rFonts w:eastAsia="Times New Roman"/>
           <w:color w:val="000000"/>
-          <w:sz w:val="21"/>
-          <w:szCs w:val="21"/>
           <w:lang w:val="en-GB" w:eastAsia="en-GB"/>
         </w:rPr>
       </w:pPr>
       <w:r>
         <w:rPr>
-          <w:rFonts w:ascii="Helvetica" w:eastAsia="Times New Roman" w:hAnsi="Helvetica" w:cs="Helvetica"/>
+          <w:rFonts w:eastAsia="Times New Roman"/>
           <w:color w:val="000000"/>
-          <w:sz w:val="21"/>
-          <w:szCs w:val="21"/>
           <w:lang w:val="en-GB" w:eastAsia="en-GB"/>
         </w:rPr>
         <w:t>They do not account for this distinction:</w:t>
@@ -4345,32 +4582,18 @@
         <w:shd w:val="clear" w:color="auto" w:fill="FFFFFF"/>
         <w:spacing w:before="100" w:beforeAutospacing="1" w:after="100" w:afterAutospacing="1" w:line="240" w:lineRule="auto"/>
         <w:rPr>
-          <w:rFonts w:ascii="Helvetica" w:eastAsia="Times New Roman" w:hAnsi="Helvetica" w:cs="Helvetica"/>
+          <w:rFonts w:eastAsia="Times New Roman"/>
           <w:color w:val="000000"/>
-          <w:sz w:val="21"/>
-          <w:szCs w:val="21"/>
           <w:lang w:val="en-GB" w:eastAsia="en-GB"/>
         </w:rPr>
       </w:pPr>
       <w:r>
         <w:rPr>
-          <w:rFonts w:ascii="Helvetica" w:eastAsia="Times New Roman" w:hAnsi="Helvetica" w:cs="Helvetica"/>
+          <w:rFonts w:eastAsia="Times New Roman"/>
           <w:color w:val="000000"/>
-          <w:sz w:val="21"/>
-          <w:szCs w:val="21"/>
           <w:lang w:val="en-GB" w:eastAsia="en-GB"/>
         </w:rPr>
-        <w:t>For binary: if either a native or non-native speaker marks the target word as difficult, the label is set to 1, and zero otherwise.</w:t>
-      </w:r>
-      <w:r>
-        <w:rPr>
-          <w:rFonts w:ascii="Helvetica" w:eastAsia="Times New Roman" w:hAnsi="Helvetica" w:cs="Helvetica"/>
-          <w:color w:val="000000"/>
-          <w:sz w:val="21"/>
-          <w:szCs w:val="21"/>
-          <w:lang w:val="en-GB" w:eastAsia="en-GB"/>
-        </w:rPr>
-        <w:t xml:space="preserve"> Thus, no distinction is made.</w:t>
+        <w:t>For binary: if either a native or non-native speaker marks the target word as difficult, the label is set to 1, and zero otherwise. Thus, no distinction is made.</w:t>
       </w:r>
     </w:p>
     <w:p>
@@ -4382,62 +4605,18 @@
         <w:shd w:val="clear" w:color="auto" w:fill="FFFFFF"/>
         <w:spacing w:before="100" w:beforeAutospacing="1" w:after="100" w:afterAutospacing="1" w:line="240" w:lineRule="auto"/>
         <w:rPr>
-          <w:rFonts w:ascii="Helvetica" w:eastAsia="Times New Roman" w:hAnsi="Helvetica" w:cs="Helvetica"/>
+          <w:rFonts w:eastAsia="Times New Roman"/>
           <w:color w:val="000000"/>
-          <w:sz w:val="21"/>
-          <w:szCs w:val="21"/>
           <w:lang w:val="en-GB" w:eastAsia="en-GB"/>
         </w:rPr>
       </w:pPr>
       <w:r>
         <w:rPr>
-          <w:rFonts w:ascii="Helvetica" w:eastAsia="Times New Roman" w:hAnsi="Helvetica" w:cs="Helvetica"/>
+          <w:rFonts w:eastAsia="Times New Roman"/>
           <w:color w:val="000000"/>
-          <w:sz w:val="21"/>
-          <w:szCs w:val="21"/>
           <w:lang w:val="en-GB" w:eastAsia="en-GB"/>
         </w:rPr>
-        <w:t>For probabilistic: no distinction is made between</w:t>
-      </w:r>
-      <w:r>
-        <w:rPr>
-          <w:rFonts w:ascii="Helvetica" w:eastAsia="Times New Roman" w:hAnsi="Helvetica" w:cs="Helvetica"/>
-          <w:color w:val="000000"/>
-          <w:sz w:val="21"/>
-          <w:szCs w:val="21"/>
-          <w:lang w:val="en-GB" w:eastAsia="en-GB"/>
-        </w:rPr>
-        <w:t xml:space="preserve"> a word being</w:t>
-      </w:r>
-      <w:r>
-        <w:rPr>
-          <w:rFonts w:ascii="Helvetica" w:eastAsia="Times New Roman" w:hAnsi="Helvetica" w:cs="Helvetica"/>
-          <w:color w:val="000000"/>
-          <w:sz w:val="21"/>
-          <w:szCs w:val="21"/>
-          <w:lang w:val="en-GB" w:eastAsia="en-GB"/>
-        </w:rPr>
-        <w:t xml:space="preserve"> marked as difficult by native and non-native speakers. Both</w:t>
-      </w:r>
-      <w:r>
-        <w:rPr>
-          <w:rFonts w:ascii="Helvetica" w:eastAsia="Times New Roman" w:hAnsi="Helvetica" w:cs="Helvetica"/>
-          <w:color w:val="000000"/>
-          <w:sz w:val="21"/>
-          <w:szCs w:val="21"/>
-          <w:lang w:val="en-GB" w:eastAsia="en-GB"/>
-        </w:rPr>
-        <w:t xml:space="preserve"> types of annotators</w:t>
-      </w:r>
-      <w:r>
-        <w:rPr>
-          <w:rFonts w:ascii="Helvetica" w:eastAsia="Times New Roman" w:hAnsi="Helvetica" w:cs="Helvetica"/>
-          <w:color w:val="000000"/>
-          <w:sz w:val="21"/>
-          <w:szCs w:val="21"/>
-          <w:lang w:val="en-GB" w:eastAsia="en-GB"/>
-        </w:rPr>
-        <w:t xml:space="preserve"> are counted in the numerator (and the total number of annotators is counted for the denominator).</w:t>
+        <w:t>For probabilistic: no distinction is made between a word being marked as difficult by native and non-native speakers. Both types of annotators are counted in the numerator (and the total number of annotators is counted for the denominator).</w:t>
       </w:r>
     </w:p>
     <w:p>
@@ -4496,8 +4675,30 @@
         <w:rPr>
           <w:i/>
         </w:rPr>
-        <w:t>data/original/english/WikiNews_Train.tsv</w:t>
-      </w:r>
+        <w:t>data/original/</w:t>
+      </w:r>
+      <w:proofErr w:type="spellStart"/>
+      <w:r>
+        <w:rPr>
+          <w:i/>
+        </w:rPr>
+        <w:t>english</w:t>
+      </w:r>
+      <w:proofErr w:type="spellEnd"/>
+      <w:r>
+        <w:rPr>
+          <w:i/>
+        </w:rPr>
+        <w:t>/</w:t>
+      </w:r>
+      <w:proofErr w:type="spellStart"/>
+      <w:r>
+        <w:rPr>
+          <w:i/>
+        </w:rPr>
+        <w:t>WikiNews_Train.tsv</w:t>
+      </w:r>
+      <w:proofErr w:type="spellEnd"/>
       <w:r>
         <w:t xml:space="preserve"> and extract the following columns: </w:t>
       </w:r>
@@ -4544,7 +4745,15 @@
         <w:ind w:left="720"/>
       </w:pPr>
       <w:r>
-        <w:t xml:space="preserve">Min, max, median, mean, and stdev of the probabilistic label: </w:t>
+        <w:t xml:space="preserve">Min, max, median, mean, and </w:t>
+      </w:r>
+      <w:proofErr w:type="spellStart"/>
+      <w:r>
+        <w:t>stdev</w:t>
+      </w:r>
+      <w:proofErr w:type="spellEnd"/>
+      <w:r>
+        <w:t xml:space="preserve"> of the probabilistic label: </w:t>
       </w:r>
     </w:p>
     <w:p>
@@ -4606,8 +4815,13 @@
           <w:numId w:val="6"/>
         </w:numPr>
       </w:pPr>
-      <w:r>
-        <w:t xml:space="preserve">Stdev = </w:t>
+      <w:proofErr w:type="spellStart"/>
+      <w:r>
+        <w:t>Stdev</w:t>
+      </w:r>
+      <w:proofErr w:type="spellEnd"/>
+      <w:r>
+        <w:t xml:space="preserve"> = </w:t>
       </w:r>
       <w:r>
         <w:t>0.169690</w:t>
@@ -4701,7 +4915,15 @@
         <w:ind w:left="720"/>
       </w:pPr>
       <w:r>
-        <w:t>Calculate the frequency of the tokens using the wordfreq package (</w:t>
+        <w:t xml:space="preserve">Calculate the frequency of the tokens using the </w:t>
+      </w:r>
+      <w:proofErr w:type="spellStart"/>
+      <w:r>
+        <w:t>wordfreq</w:t>
+      </w:r>
+      <w:proofErr w:type="spellEnd"/>
+      <w:r>
+        <w:t xml:space="preserve"> package (</w:t>
       </w:r>
       <w:hyperlink r:id="rId9">
         <w:r>
@@ -5047,7 +5269,19 @@
         <w:ind w:left="720"/>
       </w:pPr>
       <w:r>
-        <w:t xml:space="preserve">There is not a clear relationship between word length and probabilistic complexity the observations are evenly distributed over the space. There does appear to be a graphical relationship between word frequency and probabilistic complexity, words that have a lower frequency have a higher probabilistic complexity. Lastly, verbs, nouns, </w:t>
+        <w:t>There is not a clear relationship between word length and probabilistic complexity</w:t>
+      </w:r>
+      <w:r>
+        <w:t>;</w:t>
+      </w:r>
+      <w:r>
+        <w:t xml:space="preserve"> the observations are evenly distributed over the space. There does appear to be a graphical relationship between word frequency and probabilistic complexity</w:t>
+      </w:r>
+      <w:r>
+        <w:t>:</w:t>
+      </w:r>
+      <w:r>
+        <w:t xml:space="preserve"> words that have a lower frequency have a higher probabilistic complexity. Lastly, verbs, nouns, </w:t>
       </w:r>
       <w:r>
         <w:t>pronoun</w:t>
@@ -5104,13 +5338,13 @@
         <w:ind w:left="720"/>
       </w:pPr>
       <w:r>
-        <w:t xml:space="preserve">Apart from word length and frequency, a word could be considered complex if it consists of two or morphemes. If this is the case the word is </w:t>
-      </w:r>
-      <w:r>
-        <w:t>composed</w:t>
-      </w:r>
-      <w:r>
-        <w:t xml:space="preserve"> word is </w:t>
+        <w:t xml:space="preserve">Apart from word length and frequency, a word could be considered complex if it consists of two or </w:t>
+      </w:r>
+      <w:r>
+        <w:t xml:space="preserve">more </w:t>
+      </w:r>
+      <w:r>
+        <w:t xml:space="preserve">morphemes. If this is the case the word is </w:t>
       </w:r>
       <w:r>
         <w:t>composed</w:t>
@@ -5228,7 +5462,15 @@
         <w:ind w:left="720"/>
       </w:pPr>
       <w:r>
-        <w:t xml:space="preserve">Test different thresholds and choose the one which yields the highest accuracy on the dev_data: </w:t>
+        <w:t xml:space="preserve">Test different thresholds and choose the one which yields the highest accuracy on the </w:t>
+      </w:r>
+      <w:proofErr w:type="spellStart"/>
+      <w:r>
+        <w:t>dev_data</w:t>
+      </w:r>
+      <w:proofErr w:type="spellEnd"/>
+      <w:r>
+        <w:t xml:space="preserve">: </w:t>
       </w:r>
     </w:p>
     <w:p>
@@ -5871,6 +6113,7 @@
         <w:t xml:space="preserve">Interpret the results in 2-3 sentences. </w:t>
       </w:r>
     </w:p>
+    <w:p/>
     <w:p>
       <w:r>
         <w:t>A</w:t>
@@ -5880,6 +6123,9 @@
       </w:r>
       <w:r>
         <w:t xml:space="preserve"> Length is the best predictor</w:t>
+      </w:r>
+      <w:r>
+        <w:t>.</w:t>
       </w:r>
     </w:p>
     <w:p/>
@@ -5957,6 +6203,7 @@
         <w:ind w:left="720"/>
       </w:pPr>
       <w:r>
+        <w:lastRenderedPageBreak/>
         <w:t>Answer in your own words (1-3 sentences per question)</w:t>
       </w:r>
     </w:p>
@@ -5965,7 +6212,6 @@
         <w:ind w:firstLine="720"/>
       </w:pPr>
       <w:r>
-        <w:lastRenderedPageBreak/>
         <w:t>Run the file</w:t>
       </w:r>
       <w:r>
@@ -6023,7 +6269,15 @@
         </w:numPr>
       </w:pPr>
       <w:r>
-        <w:t>Embedding layer: Takes each index in the range of vocab_size and maps them to an embedding dimension vector</w:t>
+        <w:t xml:space="preserve">Embedding layer: Takes each index in the range of </w:t>
+      </w:r>
+      <w:proofErr w:type="spellStart"/>
+      <w:r>
+        <w:t>vocab_size</w:t>
+      </w:r>
+      <w:proofErr w:type="spellEnd"/>
+      <w:r>
+        <w:t xml:space="preserve"> and maps them to an embedding dimension vector</w:t>
       </w:r>
     </w:p>
     <w:p>
@@ -6073,10 +6327,36 @@
         <w:ind w:left="720"/>
       </w:pPr>
       <w:r>
-        <w:t>The current lose function used is a cross entropy loss function. We would instead use a square loss function. The reason for this is clearly explained by Hui and Belkin (2021) who showed that for standard NLP datasets, square loss produces better results in the majority of NLP experiments.</w:t>
-      </w:r>
-      <w:r>
-        <w:t xml:space="preserve"> Furthermore, square loss function have the benefit of being less sensitive to randomness in initialization and leads to smaller neural nets as the final softmax layer in cross-entropy needs to be removed.</w:t>
+        <w:t>The current los</w:t>
+      </w:r>
+      <w:r>
+        <w:t>s</w:t>
+      </w:r>
+      <w:r>
+        <w:t xml:space="preserve"> function used is a cross entropy loss function. We </w:t>
+      </w:r>
+      <w:r>
+        <w:t>c</w:t>
+      </w:r>
+      <w:r>
+        <w:t>ould instead use a square loss function. The reason for this is clearly explained by Hui and Belkin (2021) who show that for standard NLP datasets, square loss produces better results in the majority of NLP experiments.</w:t>
+      </w:r>
+      <w:r>
+        <w:t xml:space="preserve"> Furthermore, square loss function</w:t>
+      </w:r>
+      <w:r>
+        <w:t>s</w:t>
+      </w:r>
+      <w:r>
+        <w:t xml:space="preserve"> have the benefit of being less sensitive to randomness in initialization and leads to smaller neural nets as the final </w:t>
+      </w:r>
+      <w:proofErr w:type="spellStart"/>
+      <w:r>
+        <w:t>softmax</w:t>
+      </w:r>
+      <w:proofErr w:type="spellEnd"/>
+      <w:r>
+        <w:t xml:space="preserve"> layer in cross-entropy needs to be removed.</w:t>
       </w:r>
     </w:p>
     <w:p/>
@@ -6188,12 +6468,14 @@
       <w:r>
         <w:t xml:space="preserve">, so that it writes the predictions to </w:t>
       </w:r>
+      <w:proofErr w:type="spellStart"/>
       <w:r>
         <w:rPr>
           <w:i/>
         </w:rPr>
         <w:t>model_output.tsv</w:t>
       </w:r>
+      <w:proofErr w:type="spellEnd"/>
       <w:r>
         <w:t>.</w:t>
       </w:r>
@@ -7259,6 +7541,7 @@
               </w:rPr>
             </w:pPr>
             <w:r>
+              <w:lastRenderedPageBreak/>
               <w:t>Length</w:t>
             </w:r>
           </w:p>
@@ -7583,7 +7866,6 @@
               </w:rPr>
             </w:pPr>
             <w:r>
-              <w:lastRenderedPageBreak/>
               <w:t>Frequency</w:t>
             </w:r>
           </w:p>
@@ -8286,7 +8568,23 @@
         <w:ind w:left="720"/>
       </w:pPr>
       <w:r>
-        <w:t xml:space="preserve">In the conclusion of the paper they reported that mostly, traditional feature engineering approaches based on length and frequency outperform neural networks. We find a similar result in our analysis for the dataset with except for the frequency based approach for class c. </w:t>
+        <w:t xml:space="preserve">In the conclusion of the </w:t>
+      </w:r>
+      <w:proofErr w:type="gramStart"/>
+      <w:r>
+        <w:t>paper</w:t>
+      </w:r>
+      <w:proofErr w:type="gramEnd"/>
+      <w:r>
+        <w:t xml:space="preserve"> they reported that mostly, traditional feature engineering approaches based on length and frequency outperform neural networks. We find a similar result in our analysis for the dataset with except for the </w:t>
+      </w:r>
+      <w:proofErr w:type="gramStart"/>
+      <w:r>
+        <w:t>frequency based</w:t>
+      </w:r>
+      <w:proofErr w:type="gramEnd"/>
+      <w:r>
+        <w:t xml:space="preserve"> approach for class c. </w:t>
       </w:r>
       <w:r>
         <w:t>However, summing the sentences of the test, training and validation set we get 652+19+85 = 756, which shows that the test/training split is not well balanced which may influence performance measures as test set should be larger.</w:t>
@@ -8341,12 +8639,14 @@
         </w:rPr>
         <w:t xml:space="preserve">Hyperparameter: </w:t>
       </w:r>
+      <w:proofErr w:type="spellStart"/>
       <w:r>
         <w:rPr>
           <w:lang w:val="nl-NL"/>
         </w:rPr>
         <w:t>lstm_hidden_dim</w:t>
       </w:r>
+      <w:proofErr w:type="spellEnd"/>
     </w:p>
     <w:p>
       <w:pPr>
@@ -8479,7 +8779,15 @@
         <w:ind w:left="720"/>
       </w:pPr>
       <w:r>
-        <w:t>Increasing the amount of nodes does not lead to a better F1 score. This is probably due to the fact that the network needs more time to train with a larger hidden layer. However, when there are too little nodes, the network is unable to learn the patterns that make a word complex.</w:t>
+        <w:t xml:space="preserve">Increasing the </w:t>
+      </w:r>
+      <w:proofErr w:type="gramStart"/>
+      <w:r>
+        <w:t>amount</w:t>
+      </w:r>
+      <w:proofErr w:type="gramEnd"/>
+      <w:r>
+        <w:t xml:space="preserve"> of nodes does not lead to a better F1 score. This is probably due to the fact that the network needs more time to train with a larger hidden layer. However, when there are too little nodes, the network is unable to learn the patterns that make a word complex.</w:t>
       </w:r>
     </w:p>
     <w:p>

</xml_diff>